<commit_message>
additional explanation in the draft
</commit_message>
<xml_diff>
--- a/apc.docx
+++ b/apc.docx
@@ -332,55 +332,444 @@
         <w:t xml:space="preserve"> </w:t>
       </w:r>
       <w:r>
-        <w:t xml:space="preserve">fitting model, we use a simple nonlinear approach (block modelling), and .</w:t>
-      </w:r>
+        <w:t xml:space="preserve">fitting model, we use a simple nonlinear approach (block modelling), and hundreds of assumptions? BMA allows us to do just that: run hundreds of models with differeing assumptions, and then combine them, weighted by their fit with the data.</w:t>
+      </w:r>
+    </w:p>
+    <w:p>
+      <w:pPr>
+        <w:pStyle w:val="Heading1"/>
+      </w:pPr>
+      <w:bookmarkStart w:id="24" w:name="bayesian-model-averaging"/>
+      <w:bookmarkEnd w:id="24"/>
+      <w:r>
+        <w:t xml:space="preserve">Bayesian Model Averaging</w:t>
+      </w:r>
+    </w:p>
+    <w:p>
+      <w:pPr>
+        <w:pStyle w:val="FirstParagraph"/>
+      </w:pPr>
+      <w:r>
+        <w:t xml:space="preserve">The theoretical backdrop of BMA applies to this curcumstance quite well. In principal, there is no one true (or best) model; instead estimates are conditional on models from the modeling space (</w:t>
+      </w:r>
+      <m:oMath>
+        <m:r>
+          <m:rPr>
+            <m:sty m:val="p"/>
+            <m:scr m:val="script"/>
+          </m:rPr>
+          <m:t>M</m:t>
+        </m:r>
+      </m:oMath>
+      <w:r>
+        <w:t xml:space="preserve">), and have a posterior distribution, which is calculated as a weighted average of all models</w:t>
+      </w:r>
+      <w:r>
+        <w:t xml:space="preserve"> </w:t>
+      </w:r>
+      <w:r>
+        <w:t xml:space="preserve">(Raftery 1995:144–45)</w:t>
+      </w:r>
+      <w:r>
+        <w:t xml:space="preserve">. It has been applied in diverse areas from weather forecasting to biology to social science</w:t>
+      </w:r>
+      <w:r>
+        <w:t xml:space="preserve"> </w:t>
+      </w:r>
+      <w:r>
+        <w:t xml:space="preserve">(Fragoso and Neto 2015)</w:t>
+      </w:r>
+      <w:r>
+        <w:t xml:space="preserve"> </w:t>
+      </w:r>
+      <w:r>
+        <w:t xml:space="preserve">. BMA operates under the simple fact that any particular estimate, including effect size and significance, have a posterior probability distribution which is calculated as</w:t>
+      </w:r>
+      <w:r>
+        <w:t xml:space="preserve"> </w:t>
+      </w:r>
+      <w:r>
+        <w:t xml:space="preserve">“</w:t>
+      </w:r>
+      <w:r>
+        <w:t xml:space="preserve">an average of the posterior distributions under each of the models considered, weighted by their posterior model probability.</w:t>
+      </w:r>
+      <w:r>
+        <w:t xml:space="preserve">”</w:t>
+      </w:r>
+      <w:r>
+        <w:t xml:space="preserve"> </w:t>
+      </w:r>
+      <w:r>
+        <w:t xml:space="preserve">(Hoeting et al. 1999)</w:t>
+      </w:r>
+      <w:r>
+        <w:t xml:space="preserve">. The major difficulties for BMA are (1) how to sample models to test, and (2) how to calculate the posterior model probability given the data (or</w:t>
+      </w:r>
+      <w:r>
+        <w:t xml:space="preserve"> </w:t>
+      </w:r>
+      <m:oMath>
+        <m:r>
+          <m:rPr/>
+          <m:t>p</m:t>
+        </m:r>
+        <m:r>
+          <m:rPr/>
+          <m:t>(</m:t>
+        </m:r>
+        <m:r>
+          <m:rPr/>
+          <m:t>M</m:t>
+        </m:r>
+        <m:r>
+          <m:rPr/>
+          <m:t>|</m:t>
+        </m:r>
+        <m:r>
+          <m:rPr/>
+          <m:t>D</m:t>
+        </m:r>
+        <m:r>
+          <m:rPr/>
+          <m:t>)</m:t>
+        </m:r>
+      </m:oMath>
+      <w:r>
+        <w:t xml:space="preserve"> </w:t>
+      </w:r>
+      <w:r>
+        <w:t xml:space="preserve">where</w:t>
+      </w:r>
+      <w:r>
+        <w:t xml:space="preserve"> </w:t>
+      </w:r>
+      <m:oMath>
+        <m:r>
+          <m:rPr/>
+          <m:t>M</m:t>
+        </m:r>
+      </m:oMath>
+      <w:r>
+        <w:t xml:space="preserve"> </w:t>
+      </w:r>
+      <w:r>
+        <w:t xml:space="preserve">is the model, and</w:t>
+      </w:r>
+      <w:r>
+        <w:t xml:space="preserve"> </w:t>
+      </w:r>
+      <m:oMath>
+        <m:r>
+          <m:rPr/>
+          <m:t>D</m:t>
+        </m:r>
+      </m:oMath>
+      <w:r>
+        <w:t xml:space="preserve"> </w:t>
+      </w:r>
+      <w:r>
+        <w:t xml:space="preserve">is the data). For model selection, we use the Markov Chain Monte Carlo Composition (MC3) method. We use the Bayesian Information Crieterion (BIC) approximation. To implement the MC3 method, we use the following steps:</w:t>
+      </w:r>
+    </w:p>
+    <w:p>
+      <w:pPr>
+        <w:pStyle w:val="Compact"/>
+        <w:numPr>
+          <w:numId w:val="1001"/>
+          <w:ilvl w:val="0"/>
+        </w:numPr>
+      </w:pPr>
+      <w:r>
+        <w:t xml:space="preserve">Define a jumping distribution</w:t>
+      </w:r>
+      <w:r>
+        <w:t xml:space="preserve"> </w:t>
+      </w:r>
+      <m:oMath>
+        <m:r>
+          <m:rPr/>
+          <m:t>g</m:t>
+        </m:r>
+        <m:r>
+          <m:rPr/>
+          <m:t>(</m:t>
+        </m:r>
+        <m:r>
+          <m:rPr/>
+          <m:t>.</m:t>
+        </m:r>
+        <m:r>
+          <m:rPr/>
+          <m:t>)</m:t>
+        </m:r>
+      </m:oMath>
+      <w:r>
+        <w:t xml:space="preserve">, so that</w:t>
+      </w:r>
+      <w:r>
+        <w:t xml:space="preserve"> </w:t>
+      </w:r>
+      <m:oMath>
+        <m:r>
+          <m:rPr/>
+          <m:t>g</m:t>
+        </m:r>
+        <m:r>
+          <m:rPr/>
+          <m:t>(</m:t>
+        </m:r>
+        <m:r>
+          <m:rPr/>
+          <m:t>M</m:t>
+        </m:r>
+        <m:r>
+          <m:rPr/>
+          <m:t>→</m:t>
+        </m:r>
+        <m:r>
+          <m:rPr/>
+          <m:t>M</m:t>
+        </m:r>
+        <m:r>
+          <m:rPr/>
+          <m:t>′</m:t>
+        </m:r>
+        <m:r>
+          <m:rPr/>
+          <m:t>)</m:t>
+        </m:r>
+      </m:oMath>
+      <w:r>
+        <w:t xml:space="preserve"> </w:t>
+      </w:r>
+      <w:r>
+        <w:t xml:space="preserve">is non-zero for all possible window constraints.</w:t>
+      </w:r>
+    </w:p>
+    <w:p>
+      <w:pPr>
+        <w:pStyle w:val="Compact"/>
+        <w:numPr>
+          <w:numId w:val="1001"/>
+          <w:ilvl w:val="0"/>
+        </w:numPr>
+      </w:pPr>
+      <w:r>
+        <w:t xml:space="preserve">Specify a starting model,</w:t>
+      </w:r>
+      <w:r>
+        <w:t xml:space="preserve"> </w:t>
+      </w:r>
+      <m:oMath>
+        <m:r>
+          <m:rPr/>
+          <m:t>M</m:t>
+        </m:r>
+      </m:oMath>
+      <w:r>
+        <w:t xml:space="preserve">, and ellicit priors for models</w:t>
+      </w:r>
+      <w:r>
+        <w:t xml:space="preserve"> </w:t>
+      </w:r>
+      <m:oMath>
+        <m:r>
+          <m:rPr/>
+          <m:t>M</m:t>
+        </m:r>
+      </m:oMath>
+      <w:r>
+        <w:t xml:space="preserve"> </w:t>
+      </w:r>
+      <w:r>
+        <w:t xml:space="preserve">in</w:t>
+      </w:r>
+      <w:r>
+        <w:t xml:space="preserve"> </w:t>
+      </w:r>
+      <m:oMath>
+        <m:r>
+          <m:rPr>
+            <m:sty m:val="p"/>
+            <m:scr m:val="script"/>
+          </m:rPr>
+          <m:t>M</m:t>
+        </m:r>
+      </m:oMath>
+      <w:r>
+        <w:t xml:space="preserve">.</w:t>
+      </w:r>
+    </w:p>
+    <w:p>
+      <w:pPr>
+        <w:pStyle w:val="Compact"/>
+        <w:numPr>
+          <w:numId w:val="1001"/>
+          <w:ilvl w:val="0"/>
+        </w:numPr>
+      </w:pPr>
+      <w:r>
+        <w:t xml:space="preserve">Given that the chain is in state</w:t>
+      </w:r>
+      <w:r>
+        <w:t xml:space="preserve"> </w:t>
+      </w:r>
+      <m:oMath>
+        <m:r>
+          <m:rPr/>
+          <m:t>M</m:t>
+        </m:r>
+      </m:oMath>
+      <w:r>
+        <w:t xml:space="preserve">, draw</w:t>
+      </w:r>
+      <w:r>
+        <w:t xml:space="preserve"> </w:t>
+      </w:r>
+      <m:oMath>
+        <m:r>
+          <m:rPr/>
+          <m:t>M</m:t>
+        </m:r>
+        <m:r>
+          <m:rPr/>
+          <m:t>′</m:t>
+        </m:r>
+      </m:oMath>
+      <w:r>
+        <w:t xml:space="preserve">, and accept it with probability</w:t>
+      </w:r>
+    </w:p>
+    <w:p>
+      <w:pPr>
+        <w:pStyle w:val="FirstParagraph"/>
+      </w:pPr>
+      <m:oMathPara>
+        <m:oMathParaPr>
+          <m:jc m:val="center"/>
+        </m:oMathParaPr>
+        <m:oMath>
+          <m:r>
+            <m:rPr/>
+            <m:t>m</m:t>
+          </m:r>
+          <m:r>
+            <m:rPr/>
+            <m:t>i</m:t>
+          </m:r>
+          <m:r>
+            <m:rPr/>
+            <m:t>n</m:t>
+          </m:r>
+          <m:r>
+            <m:rPr/>
+            <m:t>{</m:t>
+          </m:r>
+          <m:r>
+            <m:rPr/>
+            <m:t>1</m:t>
+          </m:r>
+          <m:r>
+            <m:rPr/>
+            <m:t>,</m:t>
+          </m:r>
+          <m:f>
+            <m:fPr>
+              <m:type m:val="bar"/>
+            </m:fPr>
+            <m:num>
+              <m:r>
+                <m:rPr/>
+                <m:t>p</m:t>
+              </m:r>
+              <m:r>
+                <m:rPr/>
+                <m:t>(</m:t>
+              </m:r>
+              <m:r>
+                <m:rPr/>
+                <m:t>M</m:t>
+              </m:r>
+              <m:r>
+                <m:rPr/>
+                <m:t>′</m:t>
+              </m:r>
+              <m:r>
+                <m:rPr/>
+                <m:t>|</m:t>
+              </m:r>
+              <m:r>
+                <m:rPr/>
+                <m:t>D</m:t>
+              </m:r>
+              <m:r>
+                <m:rPr/>
+                <m:t>)</m:t>
+              </m:r>
+            </m:num>
+            <m:den>
+              <m:r>
+                <m:rPr/>
+                <m:t>p</m:t>
+              </m:r>
+              <m:r>
+                <m:rPr/>
+                <m:t>(</m:t>
+              </m:r>
+              <m:r>
+                <m:rPr/>
+                <m:t>M</m:t>
+              </m:r>
+              <m:r>
+                <m:rPr/>
+                <m:t>|</m:t>
+              </m:r>
+              <m:r>
+                <m:rPr/>
+                <m:t>D</m:t>
+              </m:r>
+              <m:r>
+                <m:rPr/>
+                <m:t>)</m:t>
+              </m:r>
+            </m:den>
+          </m:f>
+          <m:r>
+            <m:rPr/>
+            <m:t>}</m:t>
+          </m:r>
+        </m:oMath>
+      </m:oMathPara>
     </w:p>
     <w:p>
       <w:pPr>
         <w:pStyle w:val="BodyText"/>
       </w:pPr>
       <w:r>
-        <w:t xml:space="preserve">These models make a set of simple and straightforward assumptions that, if true, moot the identification problem. In particular, they assume that</w:t>
-      </w:r>
-      <w:r>
-        <w:t xml:space="preserve"> </w:t>
-      </w:r>
-      <w:r>
-        <w:rPr>
-          <w:i/>
-        </w:rPr>
-        <w:t xml:space="preserve">some</w:t>
-      </w:r>
-      <w:r>
-        <w:t xml:space="preserve"> </w:t>
-      </w:r>
-      <w:r>
-        <w:t xml:space="preserve">of the unique ages, periods, and cohorts have identical effects. This equality blocks the age, period, or cohort together, and breaks the exact APC identity. The major criticism of these models is that a constraint in one of the variables induces unkown (and difficult to test constraints) in the other estimators []. Instead of relying on an arbitrrary set of constraints, our averages over thousands of constraints, weighted by an approximation to the probability of the model</w:t>
-      </w:r>
-      <w:r>
-        <w:t xml:space="preserve"> </w:t>
-      </w:r>
-      <w:r>
-        <w:rPr>
-          <w:rStyle w:val="VerbatimChar"/>
-        </w:rPr>
-        <w:t xml:space="preserve">terminology</w:t>
-      </w:r>
-      <w:r>
-        <w:t xml:space="preserve"> </w:t>
-      </w:r>
-      <w:r>
-        <w:t xml:space="preserve">using Bayesian Model Averaging (BMA) algorithms.</w:t>
-      </w:r>
-    </w:p>
-    <w:p>
-      <w:pPr>
-        <w:pStyle w:val="Heading1"/>
-      </w:pPr>
-      <w:bookmarkStart w:id="24" w:name="description-of-the-method"/>
-      <w:bookmarkEnd w:id="24"/>
-      <w:r>
-        <w:t xml:space="preserve">Description of the Method</w:t>
+        <w:t xml:space="preserve">otherwise, retain</w:t>
+      </w:r>
+      <w:r>
+        <w:t xml:space="preserve"> </w:t>
+      </w:r>
+      <m:oMath>
+        <m:r>
+          <m:rPr/>
+          <m:t>M</m:t>
+        </m:r>
+      </m:oMath>
+      <w:r>
+        <w:t xml:space="preserve">.</w:t>
+      </w:r>
+    </w:p>
+    <w:p>
+      <w:pPr>
+        <w:pStyle w:val="Heading2"/>
+      </w:pPr>
+      <w:bookmarkStart w:id="25" w:name="step-one-defining-a-window-constraint-sampler"/>
+      <w:bookmarkEnd w:id="25"/>
+      <w:r>
+        <w:t xml:space="preserve">Step One: Defining a Window Constraint Sampler</w:t>
       </w:r>
     </w:p>
     <w:p>
@@ -388,39 +777,7 @@
         <w:pStyle w:val="FirstParagraph"/>
       </w:pPr>
       <w:r>
-        <w:rPr>
-          <w:rStyle w:val="VerbatimChar"/>
-        </w:rPr>
-        <w:t xml:space="preserve">revise here</w:t>
-      </w:r>
-    </w:p>
-    <w:p>
-      <w:pPr>
-        <w:pStyle w:val="Heading2"/>
-      </w:pPr>
-      <w:bookmarkStart w:id="25" w:name="blocking-windows-piecewise-constant-functions"/>
-      <w:bookmarkEnd w:id="25"/>
-      <w:r>
-        <w:t xml:space="preserve">Blocking Windows: Piecewise Constant Functions</w:t>
-      </w:r>
-    </w:p>
-    <w:p>
-      <w:pPr>
-        <w:pStyle w:val="FirstParagraph"/>
-      </w:pPr>
-      <w:r>
-        <w:rPr>
-          <w:rStyle w:val="VerbatimChar"/>
-        </w:rPr>
-        <w:t xml:space="preserve">intro on piecewise constant functions</w:t>
-      </w:r>
-    </w:p>
-    <w:p>
-      <w:pPr>
-        <w:pStyle w:val="BodyText"/>
-      </w:pPr>
-      <w:r>
-        <w:t xml:space="preserve">In terms of window constraints, the target model, which is inestimable, is built by estimating each unique value of age, period, and cohort, as a dummy variable:</w:t>
+        <w:t xml:space="preserve">In terms of window constraints, the target model, which is inestimable, is built by estimating each unique value of age, period, and cohort, as a dummy variable series:</w:t>
       </w:r>
     </w:p>
     <w:p>
@@ -768,7 +1125,7 @@
         <w:t xml:space="preserve"> </w:t>
       </w:r>
       <w:r>
-        <w:t xml:space="preserve">stand for matricies of dummy variable series for age, period, and cohort. This model is unidentified, because, as with the continuous case, the dummy variables in any two of the matricies above condition the third matrix. In other words, the indicator variable in</w:t>
+        <w:t xml:space="preserve">stand for matricies of dummy variable series for age, period, and cohort. This model is unidentified, because, as with the continuous case, the dummy variables in any two of the matricies above fully condition the third matrix. In other words, the indicator variable in</w:t>
       </w:r>
       <w:r>
         <w:t xml:space="preserve"> </w:t>
@@ -887,7 +1244,34 @@
         </m:sSub>
       </m:oMath>
       <w:r>
-        <w:t xml:space="preserve">) is either exaclty zero, or exactly one).</w:t>
+        <w:t xml:space="preserve">) is always exaclty zero, or exactly one, depending on the values of</w:t>
+      </w:r>
+      <w:r>
+        <w:t xml:space="preserve"> </w:t>
+      </w:r>
+      <m:oMath>
+        <m:r>
+          <m:rPr/>
+          <m:t>A</m:t>
+        </m:r>
+      </m:oMath>
+      <w:r>
+        <w:t xml:space="preserve"> </w:t>
+      </w:r>
+      <w:r>
+        <w:t xml:space="preserve">and</w:t>
+      </w:r>
+      <w:r>
+        <w:t xml:space="preserve"> </w:t>
+      </w:r>
+      <m:oMath>
+        <m:r>
+          <m:rPr/>
+          <m:t>P</m:t>
+        </m:r>
+      </m:oMath>
+      <w:r>
+        <w:t xml:space="preserve">).</w:t>
       </w:r>
     </w:p>
     <w:p>
@@ -895,7 +1279,7 @@
         <w:pStyle w:val="BodyText"/>
       </w:pPr>
       <w:r>
-        <w:t xml:space="preserve">This dependency is broken, however, by combining one or more of the unique values together so that they share the same dummy variable series. By way of example, we can construct an age dummy variable series where</w:t>
+        <w:t xml:space="preserve">We can break this dependencey, however, by transofrming</w:t>
       </w:r>
       <w:r>
         <w:t xml:space="preserve"> </w:t>
@@ -907,41 +1291,55 @@
         </m:r>
       </m:oMath>
       <w:r>
-        <w:t xml:space="preserve"> </w:t>
-      </w:r>
-      <w:r>
-        <w:t xml:space="preserve">is sliced into two groups based on some cut-point, say</w:t>
-      </w:r>
-      <w:r>
-        <w:t xml:space="preserve"> </w:t>
-      </w:r>
-      <m:oMath>
-        <m:r>
-          <m:rPr/>
-          <m:t>g</m:t>
-        </m:r>
-      </m:oMath>
-      <w:r>
-        <w:t xml:space="preserve">, so that …</w:t>
-      </w:r>
-    </w:p>
-    <w:p>
-      <w:pPr>
-        <w:pStyle w:val="BodyText"/>
-      </w:pPr>
-      <w:r>
-        <w:rPr>
-          <w:rStyle w:val="VerbatimChar"/>
-        </w:rPr>
-        <w:t xml:space="preserve">work here</w:t>
-      </w:r>
-    </w:p>
-    <w:p>
-      <w:pPr>
-        <w:pStyle w:val="BodyText"/>
-      </w:pPr>
-      <w:r>
-        <w:t xml:space="preserve">This would identify a binary dummy variable with an older and a younger group. We can generalize this expression to an arbitrary vector of cut-points,</w:t>
+        <w:t xml:space="preserve">,</w:t>
+      </w:r>
+      <w:r>
+        <w:t xml:space="preserve"> </w:t>
+      </w:r>
+      <m:oMath>
+        <m:r>
+          <m:rPr/>
+          <m:t>P</m:t>
+        </m:r>
+      </m:oMath>
+      <w:r>
+        <w:t xml:space="preserve">, and</w:t>
+      </w:r>
+      <w:r>
+        <w:t xml:space="preserve"> </w:t>
+      </w:r>
+      <m:oMath>
+        <m:r>
+          <m:rPr/>
+          <m:t>C</m:t>
+        </m:r>
+      </m:oMath>
+      <w:r>
+        <w:t xml:space="preserve">—preferably without resulting to some prespecified arbitrary set of constraints</w:t>
+      </w:r>
+      <w:r>
+        <w:t xml:space="preserve"> </w:t>
+      </w:r>
+      <w:r>
+        <w:t xml:space="preserve">(Gelman 2014, at p. 366)</w:t>
+      </w:r>
+      <w:r>
+        <w:t xml:space="preserve">. How do the window constraints break the linear dependency? By way of example, we can construct an age dummy variable series where</w:t>
+      </w:r>
+      <w:r>
+        <w:t xml:space="preserve"> </w:t>
+      </w:r>
+      <m:oMath>
+        <m:r>
+          <m:rPr/>
+          <m:t>A</m:t>
+        </m:r>
+      </m:oMath>
+      <w:r>
+        <w:t xml:space="preserve"> </w:t>
+      </w:r>
+      <w:r>
+        <w:t xml:space="preserve">is sliced into two groups based on some cut-point so that, for example, individuals who are older than 30 have a dummy variable of 1 and the dummy variable for those 30 or younger euqls 0. This would identify a binary dummy variable with an older and a younger group. We can generalize this expression to an arbitrary vector of cut-points,</w:t>
       </w:r>
       <w:r>
         <w:t xml:space="preserve"> </w:t>
@@ -971,7 +1369,22 @@
         <w:t xml:space="preserve"> </w:t>
       </w:r>
       <w:r>
-        <w:t xml:space="preserve">so that</w:t>
+        <w:t xml:space="preserve">so that the window constraints of</w:t>
+      </w:r>
+      <w:r>
+        <w:t xml:space="preserve"> </w:t>
+      </w:r>
+      <m:oMath>
+        <m:r>
+          <m:rPr/>
+          <m:t>A</m:t>
+        </m:r>
+      </m:oMath>
+      <w:r>
+        <w:t xml:space="preserve"> </w:t>
+      </w:r>
+      <w:r>
+        <w:t xml:space="preserve">in equation __ are as follows:</w:t>
       </w:r>
     </w:p>
     <w:p>
@@ -1311,7 +1724,7 @@
       <m:oMath>
         <m:r>
           <m:rPr/>
-          <m:t>λ</m:t>
+          <m:t>γ</m:t>
         </m:r>
       </m:oMath>
       <w:r>
@@ -1444,9 +1857,223 @@
         <w:t xml:space="preserve"> </w:t>
       </w:r>
       <m:oMath>
-        <m:r>
-          <m:rPr/>
-          <m:t>λ</m:t>
+        <m:sSub>
+          <m:e>
+            <m:r>
+              <m:rPr/>
+              <m:t>G</m:t>
+            </m:r>
+          </m:e>
+          <m:sub>
+            <m:r>
+              <m:rPr/>
+              <m:t>2</m:t>
+            </m:r>
+          </m:sub>
+        </m:sSub>
+        <m:r>
+          <m:rPr/>
+          <m:t>≥</m:t>
+        </m:r>
+        <m:r>
+          <m:rPr/>
+          <m:t>m</m:t>
+        </m:r>
+        <m:r>
+          <m:rPr/>
+          <m:t>i</m:t>
+        </m:r>
+        <m:r>
+          <m:rPr/>
+          <m:t>n</m:t>
+        </m:r>
+        <m:r>
+          <m:rPr/>
+          <m:t>(</m:t>
+        </m:r>
+        <m:r>
+          <m:rPr/>
+          <m:t>a</m:t>
+        </m:r>
+        <m:r>
+          <m:rPr/>
+          <m:t>)</m:t>
+        </m:r>
+      </m:oMath>
+      <w:r>
+        <w:t xml:space="preserve"> </w:t>
+      </w:r>
+      <w:r>
+        <w:t xml:space="preserve">and</w:t>
+      </w:r>
+      <w:r>
+        <w:t xml:space="preserve"> </w:t>
+      </w:r>
+      <m:oMath>
+        <m:r>
+          <m:rPr/>
+          <m:t>γ</m:t>
+        </m:r>
+        <m:r>
+          <m:rPr/>
+          <m:t>&gt;</m:t>
+        </m:r>
+        <m:r>
+          <m:rPr/>
+          <m:t>2</m:t>
+        </m:r>
+      </m:oMath>
+      <w:r>
+        <w:t xml:space="preserve">, then</w:t>
+      </w:r>
+      <w:r>
+        <w:t xml:space="preserve"> </w:t>
+      </w:r>
+      <m:oMath>
+        <m:r>
+          <m:rPr/>
+          <m:t>G</m:t>
+        </m:r>
+      </m:oMath>
+      <w:r>
+        <w:t xml:space="preserve"> </w:t>
+      </w:r>
+      <w:r>
+        <w:t xml:space="preserve">can describe any posible sets of window restrictions for age. The first three requirement ensures that the dummy variable series</w:t>
+      </w:r>
+      <w:r>
+        <w:t xml:space="preserve"> </w:t>
+      </w:r>
+      <m:oMath>
+        <m:r>
+          <m:rPr/>
+          <m:t>A</m:t>
+        </m:r>
+      </m:oMath>
+      <w:r>
+        <w:t xml:space="preserve"> </w:t>
+      </w:r>
+      <w:r>
+        <w:t xml:space="preserve">is fully defined across the entire range of the continuous variable</w:t>
+      </w:r>
+      <w:r>
+        <w:t xml:space="preserve"> </w:t>
+      </w:r>
+      <m:oMath>
+        <m:r>
+          <m:rPr/>
+          <m:t>a</m:t>
+        </m:r>
+      </m:oMath>
+      <w:r>
+        <w:t xml:space="preserve">. In particular, the first restriction ensures that the dummy variable series with the oldest ages in</w:t>
+      </w:r>
+      <w:r>
+        <w:t xml:space="preserve"> </w:t>
+      </w:r>
+      <m:oMath>
+        <m:r>
+          <m:rPr/>
+          <m:t>G</m:t>
+        </m:r>
+      </m:oMath>
+      <w:r>
+        <w:t xml:space="preserve"> </w:t>
+      </w:r>
+      <w:r>
+        <w:t xml:space="preserve">contains the maximum value of</w:t>
+      </w:r>
+      <w:r>
+        <w:t xml:space="preserve"> </w:t>
+      </w:r>
+      <m:oMath>
+        <m:r>
+          <m:rPr/>
+          <m:t>a</m:t>
+        </m:r>
+      </m:oMath>
+      <w:r>
+        <w:t xml:space="preserve">. Similarly, the next two restrictins ensure that the smallest window constraint in</w:t>
+      </w:r>
+      <w:r>
+        <w:t xml:space="preserve"> </w:t>
+      </w:r>
+      <m:oMath>
+        <m:r>
+          <m:rPr/>
+          <m:t>G</m:t>
+        </m:r>
+      </m:oMath>
+      <w:r>
+        <w:t xml:space="preserve"> </w:t>
+      </w:r>
+      <w:r>
+        <w:t xml:space="preserve">contains the minimum value of</w:t>
+      </w:r>
+      <w:r>
+        <w:t xml:space="preserve"> </w:t>
+      </w:r>
+      <m:oMath>
+        <m:r>
+          <m:rPr/>
+          <m:t>a</m:t>
+        </m:r>
+      </m:oMath>
+      <w:r>
+        <w:t xml:space="preserve">. The final constraint requires that</w:t>
+      </w:r>
+      <w:r>
+        <w:t xml:space="preserve"> </w:t>
+      </w:r>
+      <m:oMath>
+        <m:r>
+          <m:rPr/>
+          <m:t>G</m:t>
+        </m:r>
+      </m:oMath>
+      <w:r>
+        <w:t xml:space="preserve"> </w:t>
+      </w:r>
+      <w:r>
+        <w:t xml:space="preserve">have at least three elements. Three elements in</w:t>
+      </w:r>
+      <w:r>
+        <w:t xml:space="preserve"> </w:t>
+      </w:r>
+      <m:oMath>
+        <m:r>
+          <m:rPr/>
+          <m:t>G</m:t>
+        </m:r>
+      </m:oMath>
+      <w:r>
+        <w:t xml:space="preserve"> </w:t>
+      </w:r>
+      <w:r>
+        <w:t xml:space="preserve">defines a dummy variable. Using the example above, if</w:t>
+      </w:r>
+      <w:r>
+        <w:t xml:space="preserve"> </w:t>
+      </w:r>
+      <m:oMath>
+        <m:r>
+          <m:rPr/>
+          <m:t>a</m:t>
+        </m:r>
+      </m:oMath>
+      <w:r>
+        <w:t xml:space="preserve"> </w:t>
+      </w:r>
+      <w:r>
+        <w:t xml:space="preserve">has a range of 5 to 50, then the dummy variale distinguishing older and younger respondents can be defined by</w:t>
+      </w:r>
+      <w:r>
+        <w:t xml:space="preserve"> </w:t>
+      </w:r>
+      <m:oMath>
+        <m:r>
+          <m:rPr/>
+          <m:t>G</m:t>
         </m:r>
         <m:r>
           <m:rPr/>
@@ -1458,7 +2085,7 @@
         </m:r>
         <m:r>
           <m:rPr/>
-          <m:t>1</m:t>
+          <m:t>4</m:t>
         </m:r>
         <m:r>
           <m:rPr/>
@@ -1466,7 +2093,7 @@
         </m:r>
         <m:r>
           <m:rPr/>
-          <m:t>2</m:t>
+          <m:t>30</m:t>
         </m:r>
         <m:r>
           <m:rPr/>
@@ -1474,27 +2101,7 @@
         </m:r>
         <m:r>
           <m:rPr/>
-          <m:t>.</m:t>
-        </m:r>
-        <m:r>
-          <m:rPr/>
-          <m:t>.</m:t>
-        </m:r>
-        <m:r>
-          <m:rPr/>
-          <m:t>.</m:t>
-        </m:r>
-        <m:r>
-          <m:rPr/>
-          <m:t>γ</m:t>
-        </m:r>
-        <m:r>
-          <m:rPr/>
-          <m:t>−</m:t>
-        </m:r>
-        <m:r>
-          <m:rPr/>
-          <m:t>1</m:t>
+          <m:t>50</m:t>
         </m:r>
         <m:r>
           <m:rPr/>
@@ -1502,42 +2109,15 @@
         </m:r>
       </m:oMath>
       <w:r>
-        <w:t xml:space="preserve">, and</w:t>
-      </w:r>
-      <w:r>
-        <w:t xml:space="preserve"> </w:t>
-      </w:r>
-      <m:oMath>
-        <m:r>
-          <m:rPr/>
-          <m:t>γ</m:t>
-        </m:r>
-        <m:r>
-          <m:rPr/>
-          <m:t>&gt;</m:t>
-        </m:r>
-        <m:r>
-          <m:rPr/>
-          <m:t>2</m:t>
-        </m:r>
-      </m:oMath>
-      <w:r>
-        <w:t xml:space="preserve">, then</w:t>
-      </w:r>
-      <w:r>
-        <w:t xml:space="preserve"> </w:t>
-      </w:r>
-      <m:oMath>
-        <m:r>
-          <m:rPr/>
-          <m:t>G</m:t>
-        </m:r>
-      </m:oMath>
-      <w:r>
-        <w:t xml:space="preserve"> </w:t>
-      </w:r>
-      <w:r>
-        <w:t xml:space="preserve">can describe any posible sets of window restrictions for age. Generalizing cross all dimensions of APC, permuting three similar vectors (say</w:t>
+        <w:t xml:space="preserve">.</w:t>
+      </w:r>
+    </w:p>
+    <w:p>
+      <w:pPr>
+        <w:pStyle w:val="BodyText"/>
+      </w:pPr>
+      <w:r>
+        <w:t xml:space="preserve">Generalizing cross all dimensions of APC, permuting three similar vectors (say</w:t>
       </w:r>
       <w:r>
         <w:t xml:space="preserve"> </w:t>
@@ -1579,7 +2159,7 @@
         </m:r>
       </m:oMath>
       <w:r>
-        <w:t xml:space="preserve">). For any given set of data,</w:t>
+        <w:t xml:space="preserve">). For any given set of APC variables,</w:t>
       </w:r>
       <w:r>
         <w:t xml:space="preserve"> </w:t>
@@ -1597,49 +2177,16 @@
         <w:t xml:space="preserve"> </w:t>
       </w:r>
       <w:r>
-        <w:t xml:space="preserve">is finite, but it can be quite large. For example, 10 unique ages, periods, and cohorts present</w:t>
-      </w:r>
-      <w:r>
-        <w:t xml:space="preserve"> </w:t>
+        <w:t xml:space="preserve">is finite, but it can become large. For example, 5 unique ages, periods, and cohorts allow for 3,375 unique window models</w:t>
       </w:r>
       <w:r>
         <w:rPr>
-          <w:rStyle w:val="VerbatimChar"/>
+          <w:rStyle w:val="FootnoteReference"/>
         </w:rPr>
-        <w:t xml:space="preserve">__</w:t>
-      </w:r>
-      <w:r>
-        <w:t xml:space="preserve"> </w:t>
-      </w:r>
-      <w:r>
-        <w:t xml:space="preserve">possible models.</w:t>
-      </w:r>
-      <w:r>
-        <w:t xml:space="preserve"> </w:t>
-      </w:r>
-      <w:r>
-        <w:rPr>
-          <w:rStyle w:val="VerbatimChar"/>
-        </w:rPr>
-        <w:t xml:space="preserve">describe how</w:t>
-      </w:r>
-      <w:r>
-        <w:t xml:space="preserve"> </w:t>
-      </w:r>
-      <w:r>
-        <w:t xml:space="preserve">Of these</w:t>
-      </w:r>
-      <w:r>
-        <w:rPr>
-          <w:rStyle w:val="VerbatimChar"/>
-        </w:rPr>
-        <w:t xml:space="preserve">__</w:t>
-      </w:r>
-      <w:r>
-        <w:t xml:space="preserve"> </w:t>
-      </w:r>
-      <w:r>
-        <w:t xml:space="preserve">models, only 1 is not estimable because of perfect colinearity. This target model is (theoretially) the least biased, although it is not the most parsimonious model. The question is how to best use infromation from some subset fo possible models in</w:t>
+        <w:footnoteReference w:id="26"/>
+      </w:r>
+      <w:r>
+        <w:t xml:space="preserve">, and 6 unique values for each of age, period, and cohort allow for 38,304 different models. In any model space, only 1 model is inestimable because of perfect colinearity. This target model is (theoretially) the least biased, although it is almost certainly the most parsimonious. The question is how to best use information from some subset of possible models in</w:t>
       </w:r>
       <w:r>
         <w:t xml:space="preserve"> </w:t>
@@ -1657,100 +2204,302 @@
         <w:t xml:space="preserve"> </w:t>
       </w:r>
       <w:r>
-        <w:t xml:space="preserve">to estimate unbiased APC effects. Bayesian Model Averaging (BMA) provides a straightforward way to combine models. The theoretical backdrop applies to this curcumstance quite well. In principal, there is no one true (or best) model; instead estimates are conditional on models from the modeling space (</w:t>
-      </w:r>
-      <m:oMath>
-        <m:r>
-          <m:rPr>
-            <m:sty m:val="p"/>
-            <m:scr m:val="script"/>
-          </m:rPr>
-          <m:t>M</m:t>
-        </m:r>
-      </m:oMath>
-      <w:r>
-        <w:t xml:space="preserve">), and have a posterior distribution, which is calculated as a weighted average of all models</w:t>
-      </w:r>
-      <w:r>
-        <w:t xml:space="preserve"> </w:t>
-      </w:r>
-      <w:r>
-        <w:t xml:space="preserve">(Raftery 1995:144–45)</w:t>
-      </w:r>
-      <w:r>
-        <w:t xml:space="preserve">. It has been applied in diverse areas from weather forecasting to biology to social science</w:t>
-      </w:r>
-      <w:r>
-        <w:t xml:space="preserve"> </w:t>
-      </w:r>
-      <w:r>
-        <w:t xml:space="preserve">(Fragoso and Neto 2015)</w:t>
-      </w:r>
-      <w:r>
-        <w:t xml:space="preserve"> </w:t>
-      </w:r>
+        <w:t xml:space="preserve">to estimate unbiased APC effects of the target model. Bayesian Model Averaging (BMA) provides a straightforward way to combine models.</w:t>
+      </w:r>
+      <w:r>
+        <w:t xml:space="preserve"> </w:t>
+      </w:r>
+      <w:r>
+        <w:rPr>
+          <w:rStyle w:val="VerbatimChar"/>
+        </w:rPr>
+        <w:t xml:space="preserve">need transition</w:t>
+      </w:r>
+    </w:p>
+    <w:p>
+      <w:pPr>
+        <w:pStyle w:val="BodyText"/>
+      </w:pPr>
+      <w:r>
+        <w:t xml:space="preserve">There are two features of</w:t>
+      </w:r>
+      <w:r>
+        <w:t xml:space="preserve"> </w:t>
+      </w:r>
+      <m:oMath>
+        <m:r>
+          <m:rPr/>
+          <m:t>G</m:t>
+        </m:r>
+      </m:oMath>
+      <w:r>
+        <w:t xml:space="preserve"> </w:t>
+      </w:r>
+      <w:r>
+        <w:t xml:space="preserve">that make the MC3 algorithm provides an attractive way to sample models.</w:t>
+      </w:r>
+      <w:r>
+        <w:t xml:space="preserve"> </w:t>
+      </w:r>
+      <m:oMath>
+        <m:r>
+          <m:rPr/>
+          <m:t>G</m:t>
+        </m:r>
+      </m:oMath>
+      <w:r>
+        <w:t xml:space="preserve"> </w:t>
+      </w:r>
+      <w:r>
+        <w:t xml:space="preserve">can be decomposed into two parts: (1) the number of windows, and (2) the break points for each of the windows. By disaggregating</w:t>
+      </w:r>
+      <w:r>
+        <w:t xml:space="preserve"> </w:t>
+      </w:r>
+      <m:oMath>
+        <m:r>
+          <m:rPr/>
+          <m:t>G</m:t>
+        </m:r>
+      </m:oMath>
+      <w:r>
+        <w:t xml:space="preserve"> </w:t>
+      </w:r>
+      <w:r>
+        <w:t xml:space="preserve">into these two parts, we use the Dirchelet distribution as the jumping distribution to construct matrix</w:t>
+      </w:r>
+      <w:r>
+        <w:t xml:space="preserve"> </w:t>
+      </w:r>
+      <m:oMath>
+        <m:r>
+          <m:rPr/>
+          <m:t>G</m:t>
+        </m:r>
+      </m:oMath>
+      <w:r>
+        <w:t xml:space="preserve"> </w:t>
+      </w:r>
+      <w:r>
+        <w:t xml:space="preserve">to define models.</w:t>
+      </w:r>
+    </w:p>
+    <w:p>
+      <w:pPr>
+        <w:pStyle w:val="BodyText"/>
+      </w:pPr>
+      <w:r>
+        <w:rPr>
+          <w:i/>
+        </w:rPr>
+        <w:t xml:space="preserve">Using the Dirichlet Distribution to Sample Window Groups (G).</w:t>
+      </w:r>
+      <w:r>
+        <w:t xml:space="preserve"> </w:t>
+      </w:r>
+      <w:r>
+        <w:t xml:space="preserve">As noted above, there are two basic features of vector</w:t>
+      </w:r>
+      <w:r>
+        <w:t xml:space="preserve"> </w:t>
+      </w:r>
+      <m:oMath>
+        <m:r>
+          <m:rPr/>
+          <m:t>G</m:t>
+        </m:r>
+      </m:oMath>
+      <w:r>
+        <w:t xml:space="preserve">. First, is the number of window breaks, or the rank of</w:t>
+      </w:r>
+      <w:r>
+        <w:t xml:space="preserve"> </w:t>
+      </w:r>
+      <m:oMath>
+        <m:r>
+          <m:rPr/>
+          <m:t>G</m:t>
+        </m:r>
+      </m:oMath>
+      <w:r>
+        <w:t xml:space="preserve">, and second is the location of the window breaks, or the values of</w:t>
+      </w:r>
+      <w:r>
+        <w:t xml:space="preserve"> </w:t>
+      </w:r>
+      <m:oMath>
+        <m:r>
+          <m:rPr/>
+          <m:t>G</m:t>
+        </m:r>
+      </m:oMath>
+      <w:r>
+        <w:t xml:space="preserve">. We use a uniform distribution over the range of A,P, or C to sample the number of window breaks. This is simple, straightforward, and is a noninformative prior distribution. We use the Dirichelet distributon to sample the location of window breaks. The Dirichelet is well-suited to this task, and is commonly used in classification tasks</w:t>
+      </w:r>
+      <w:r>
+        <w:t xml:space="preserve"> </w:t>
+      </w:r>
+      <w:r>
+        <w:rPr>
+          <w:rStyle w:val="VerbatimChar"/>
+        </w:rPr>
+        <w:t xml:space="preserve">citation</w:t>
+      </w:r>
+      <w:r>
+        <w:t xml:space="preserve">. In additon, Taddy et al.</w:t>
+      </w:r>
+      <w:r>
+        <w:t xml:space="preserve"> </w:t>
+      </w:r>
+      <w:r>
+        <w:t xml:space="preserve">(2015)</w:t>
+      </w:r>
+      <w:r>
+        <w:t xml:space="preserve"> </w:t>
+      </w:r>
+      <w:r>
+        <w:t xml:space="preserve">show that the Dirichelet is a natural prior distribution for variable selection and value-splitting in classification and regression trees (CART) algortithms, common for machine learning. Our approach is a similar, as developing</w:t>
+      </w:r>
+      <w:r>
+        <w:t xml:space="preserve"> </w:t>
+      </w:r>
+      <m:oMath>
+        <m:r>
+          <m:rPr/>
+          <m:t>G</m:t>
+        </m:r>
+      </m:oMath>
+      <w:r>
+        <w:t xml:space="preserve"> </w:t>
+      </w:r>
+      <w:r>
+        <w:t xml:space="preserve">is fundamentally a classificaiton task which aggregates similar ages, periods, and cohorts. In addition, one of the classical descriptions of the Dirichelet distribution, for</w:t>
+      </w:r>
+      <w:r>
+        <w:t xml:space="preserve"> </w:t>
+      </w:r>
+      <w:r>
+        <w:t xml:space="preserve">“</w:t>
+      </w:r>
+      <w:r>
+        <w:t xml:space="preserve">string-cutting,</w:t>
+      </w:r>
+      <w:r>
+        <w:t xml:space="preserve">”</w:t>
+      </w:r>
+      <w:r>
+        <w:t xml:space="preserve"> </w:t>
+      </w:r>
+      <w:r>
+        <w:t xml:space="preserve">is directly applicable to assigning various window lengths across the range of A, P, and C.</w:t>
+      </w:r>
+    </w:p>
+    <w:p>
+      <w:pPr>
+        <w:pStyle w:val="BodyText"/>
+      </w:pPr>
+      <w:r>
+        <w:t xml:space="preserve">To implement our sampling scheme, we use two sets of auxiliary variables for each dimension (</w:t>
+      </w:r>
+      <m:oMath>
+        <m:r>
+          <m:rPr/>
+          <m:t>d</m:t>
+        </m:r>
+      </m:oMath>
+      <w:r>
+        <w:t xml:space="preserve">) of APC to match the decompostion of</w:t>
+      </w:r>
+      <w:r>
+        <w:t xml:space="preserve"> </w:t>
+      </w:r>
+      <m:oMath>
+        <m:r>
+          <m:rPr/>
+          <m:t>G</m:t>
+        </m:r>
+      </m:oMath>
+      <w:r>
+        <w:t xml:space="preserve"> </w:t>
+      </w:r>
+      <w:r>
+        <w:t xml:space="preserve">described above. The fist is a simplex for each unique value of A, P, or C. The simplex contains a list of numbrers between 0 and 1, which sum to 1. We draw a unique simplex for each dimension</w:t>
+      </w:r>
+      <w:r>
+        <w:t xml:space="preserve"> </w:t>
+      </w:r>
+      <m:oMath>
+        <m:r>
+          <m:rPr/>
+          <m:t>d</m:t>
+        </m:r>
+      </m:oMath>
+      <w:r>
+        <w:t xml:space="preserve">, with the same length of unique elements in</w:t>
+      </w:r>
+      <w:r>
+        <w:t xml:space="preserve"> </w:t>
+      </w:r>
+      <m:oMath>
+        <m:r>
+          <m:rPr/>
+          <m:t>d</m:t>
+        </m:r>
+      </m:oMath>
+      <w:r>
+        <w:t xml:space="preserve"> </w:t>
+      </w:r>
+      <w:r>
+        <w:t xml:space="preserve">(</w:t>
+      </w:r>
+      <m:oMath>
+        <m:sSup>
+          <m:e>
+            <m:r>
+              <m:rPr/>
+              <m:t>B</m:t>
+            </m:r>
+          </m:e>
+          <m:sup>
+            <m:r>
+              <m:rPr/>
+              <m:t>(</m:t>
+            </m:r>
+            <m:r>
+              <m:rPr/>
+              <m:t>d</m:t>
+            </m:r>
+            <m:r>
+              <m:rPr/>
+              <m:t>)</m:t>
+            </m:r>
+          </m:sup>
+        </m:sSup>
+      </m:oMath>
+      <w:r>
+        <w:t xml:space="preserve">). The second auxiliary variable is a scalar for each dimension,</w:t>
+      </w:r>
+      <w:r>
+        <w:t xml:space="preserve"> </w:t>
+      </w:r>
+      <m:oMath>
+        <m:sSup>
+          <m:e>
+            <m:r>
+              <m:rPr/>
+              <m:t>w</m:t>
+            </m:r>
+          </m:e>
+          <m:sup>
+            <m:r>
+              <m:rPr/>
+              <m:t>d</m:t>
+            </m:r>
+          </m:sup>
+        </m:sSup>
+      </m:oMath>
       <w:r>
         <w:t xml:space="preserve">.</w:t>
-      </w:r>
-    </w:p>
-    <w:p>
-      <w:pPr>
-        <w:pStyle w:val="Heading2"/>
-      </w:pPr>
-      <w:bookmarkStart w:id="26" w:name="bayesian-model-averaging-bma-and-the-mc3-algorithm"/>
-      <w:bookmarkEnd w:id="26"/>
-      <w:r>
-        <w:t xml:space="preserve">Bayesian Model Averaging (BMA) and the MC3 Algorithm</w:t>
-      </w:r>
-    </w:p>
-    <w:p>
-      <w:pPr>
-        <w:pStyle w:val="FirstParagraph"/>
-      </w:pPr>
-      <w:r>
-        <w:t xml:space="preserve">Markov Chain methods for Bayesian Model Averaging (BMA) provides a sensible way to sample over a subset of continually better-fitting models and combine their estimates to produce an approximation of APC effects. The next two sections describe the MC3 agorithm developed for BMA, and outline the unique implementation of MC3 for this particular set of models, drawing from the Dirichelet distribution.</w:t>
-      </w:r>
-    </w:p>
-    <w:p>
-      <w:pPr>
-        <w:pStyle w:val="Heading2"/>
-      </w:pPr>
-      <w:bookmarkStart w:id="27" w:name="using-the-dirichlet-distribution-to-sample-window-groups-g"/>
-      <w:bookmarkEnd w:id="27"/>
-      <w:r>
-        <w:t xml:space="preserve">Using the Dirichlet Distribution to Sample Window Groups (G)</w:t>
-      </w:r>
-    </w:p>
-    <w:p>
-      <w:pPr>
-        <w:pStyle w:val="FirstParagraph"/>
-      </w:pPr>
-      <w:r>
-        <w:t xml:space="preserve">We simulate</w:t>
-      </w:r>
-      <w:r>
-        <w:t xml:space="preserve"> </w:t>
-      </w:r>
-      <m:oMath>
-        <m:r>
-          <m:rPr/>
-          <m:t>G</m:t>
-        </m:r>
-      </m:oMath>
-      <w:r>
-        <w:t xml:space="preserve"> </w:t>
-      </w:r>
-      <w:r>
-        <w:t xml:space="preserve">using two sets of nuisance parameters. For each dimension (</w:t>
-      </w:r>
-      <m:oMath>
-        <m:r>
-          <m:rPr/>
-          <m:t>d</m:t>
-        </m:r>
-      </m:oMath>
-      <w:r>
-        <w:t xml:space="preserve">) of APC, the window breaks,</w:t>
       </w:r>
       <w:r>
         <w:t xml:space="preserve"> </w:t>
@@ -1783,103 +2532,6 @@
         <w:t xml:space="preserve"> </w:t>
       </w:r>
       <w:r>
-        <w:t xml:space="preserve">of equaiton 2 are decomposed into (1) a cumulative sum from a Simplex for each dimension, with the same length of unique elements in</w:t>
-      </w:r>
-      <w:r>
-        <w:t xml:space="preserve"> </w:t>
-      </w:r>
-      <m:oMath>
-        <m:r>
-          <m:rPr/>
-          <m:t>d</m:t>
-        </m:r>
-      </m:oMath>
-      <w:r>
-        <w:t xml:space="preserve"> </w:t>
-      </w:r>
-      <w:r>
-        <w:t xml:space="preserve">(</w:t>
-      </w:r>
-      <m:oMath>
-        <m:sSup>
-          <m:e>
-            <m:r>
-              <m:rPr/>
-              <m:t>B</m:t>
-            </m:r>
-          </m:e>
-          <m:sup>
-            <m:r>
-              <m:rPr/>
-              <m:t>(</m:t>
-            </m:r>
-            <m:r>
-              <m:rPr/>
-              <m:t>d</m:t>
-            </m:r>
-            <m:r>
-              <m:rPr/>
-              <m:t>)</m:t>
-            </m:r>
-          </m:sup>
-        </m:sSup>
-      </m:oMath>
-      <w:r>
-        <w:t xml:space="preserve">), and (2) a scalar integer,</w:t>
-      </w:r>
-      <w:r>
-        <w:t xml:space="preserve"> </w:t>
-      </w:r>
-      <m:oMath>
-        <m:sSup>
-          <m:e>
-            <m:r>
-              <m:rPr/>
-              <m:t>w</m:t>
-            </m:r>
-          </m:e>
-          <m:sup>
-            <m:r>
-              <m:rPr/>
-              <m:t>d</m:t>
-            </m:r>
-          </m:sup>
-        </m:sSup>
-      </m:oMath>
-      <w:r>
-        <w:t xml:space="preserve">.</w:t>
-      </w:r>
-      <w:r>
-        <w:t xml:space="preserve"> </w:t>
-      </w:r>
-      <m:oMath>
-        <m:sSup>
-          <m:e>
-            <m:r>
-              <m:rPr/>
-              <m:t>G</m:t>
-            </m:r>
-          </m:e>
-          <m:sup>
-            <m:r>
-              <m:rPr/>
-              <m:t>(</m:t>
-            </m:r>
-            <m:r>
-              <m:rPr/>
-              <m:t>d</m:t>
-            </m:r>
-            <m:r>
-              <m:rPr/>
-              <m:t>)</m:t>
-            </m:r>
-          </m:sup>
-        </m:sSup>
-      </m:oMath>
-      <w:r>
-        <w:t xml:space="preserve"> </w:t>
-      </w:r>
-      <w:r>
         <w:t xml:space="preserve">is simply the product of</w:t>
       </w:r>
       <w:r>
@@ -1907,7 +2559,7 @@
         </m:r>
       </m:oMath>
       <w:r>
-        <w:t xml:space="preserve">. We sample</w:t>
+        <w:t xml:space="preserve">. We use a uniform distribution to sample</w:t>
       </w:r>
       <w:r>
         <w:t xml:space="preserve"> </w:t>
@@ -1919,11 +2571,264 @@
         </m:r>
       </m:oMath>
       <w:r>
-        <w:t xml:space="preserve"> </w:t>
-      </w:r>
-      <w:r>
-        <w:t xml:space="preserve">from the uniform distibution, as follows:</w:t>
-      </w:r>
+        <w:t xml:space="preserve">, and a Dirchelet distribution to sample from the simplex as follows:</w:t>
+      </w:r>
+    </w:p>
+    <w:p>
+      <w:pPr>
+        <w:pStyle w:val="BodyText"/>
+      </w:pPr>
+      <m:oMathPara>
+        <m:oMathParaPr>
+          <m:jc m:val="center"/>
+        </m:oMathParaPr>
+        <m:oMath>
+          <m:sSubSup>
+            <m:e>
+              <m:r>
+                <m:rPr/>
+                <m:t>G</m:t>
+              </m:r>
+            </m:e>
+            <m:sub>
+              <m:r>
+                <m:rPr/>
+                <m:t>b</m:t>
+              </m:r>
+            </m:sub>
+            <m:sup>
+              <m:r>
+                <m:rPr/>
+                <m:t>(</m:t>
+              </m:r>
+              <m:r>
+                <m:rPr/>
+                <m:t>d</m:t>
+              </m:r>
+              <m:r>
+                <m:rPr/>
+                <m:t>)</m:t>
+              </m:r>
+            </m:sup>
+          </m:sSubSup>
+          <m:r>
+            <m:rPr/>
+            <m:t>=</m:t>
+          </m:r>
+          <m:r>
+            <m:rPr/>
+            <m:t>⌊</m:t>
+          </m:r>
+          <m:sSup>
+            <m:e>
+              <m:r>
+                <m:rPr/>
+                <m:t>w</m:t>
+              </m:r>
+            </m:e>
+            <m:sup>
+              <m:r>
+                <m:rPr/>
+                <m:t>(</m:t>
+              </m:r>
+              <m:r>
+                <m:rPr/>
+                <m:t>d</m:t>
+              </m:r>
+              <m:r>
+                <m:rPr/>
+                <m:t>)</m:t>
+              </m:r>
+            </m:sup>
+          </m:sSup>
+          <m:nary>
+            <m:naryPr>
+              <m:chr m:val="∑"/>
+              <m:limLoc m:val="undOvr"/>
+              <m:supHide m:val="off"/>
+              <m:supHide m:val="off"/>
+            </m:naryPr>
+            <m:e>
+              <m:sSubSup>
+                <m:e>
+                  <m:r>
+                    <m:rPr/>
+                    <m:t>B</m:t>
+                  </m:r>
+                </m:e>
+                <m:sub>
+                  <m:r>
+                    <m:rPr/>
+                    <m:t>i</m:t>
+                  </m:r>
+                </m:sub>
+                <m:sup>
+                  <m:r>
+                    <m:rPr/>
+                    <m:t>(</m:t>
+                  </m:r>
+                  <m:r>
+                    <m:rPr/>
+                    <m:t>d</m:t>
+                  </m:r>
+                  <m:r>
+                    <m:rPr/>
+                    <m:t>)</m:t>
+                  </m:r>
+                </m:sup>
+              </m:sSubSup>
+            </m:e>
+            <m:sub>
+              <m:r>
+                <m:rPr/>
+                <m:t>i</m:t>
+              </m:r>
+              <m:r>
+                <m:rPr/>
+                <m:t>=</m:t>
+              </m:r>
+              <m:r>
+                <m:rPr/>
+                <m:t>1</m:t>
+              </m:r>
+            </m:sub>
+            <m:sup>
+              <m:sSub>
+                <m:e>
+                  <m:r>
+                    <m:rPr/>
+                    <m:t>τ</m:t>
+                  </m:r>
+                </m:e>
+                <m:sub>
+                  <m:r>
+                    <m:rPr/>
+                    <m:t>d</m:t>
+                  </m:r>
+                </m:sub>
+              </m:sSub>
+            </m:sup>
+          </m:nary>
+          <m:r>
+            <m:rPr/>
+            <m:t>⌋</m:t>
+          </m:r>
+          <m:r>
+            <m:rPr/>
+            <m:t>,</m:t>
+          </m:r>
+          <m:r>
+            <m:rPr>
+              <m:sty m:val="p"/>
+            </m:rPr>
+            <m:t>w</m:t>
+          </m:r>
+          <m:r>
+            <m:rPr>
+              <m:sty m:val="p"/>
+            </m:rPr>
+            <m:t>h</m:t>
+          </m:r>
+          <m:r>
+            <m:rPr>
+              <m:sty m:val="p"/>
+            </m:rPr>
+            <m:t>e</m:t>
+          </m:r>
+          <m:r>
+            <m:rPr>
+              <m:sty m:val="p"/>
+            </m:rPr>
+            <m:t>r</m:t>
+          </m:r>
+          <m:r>
+            <m:rPr>
+              <m:sty m:val="p"/>
+            </m:rPr>
+            <m:t>e</m:t>
+          </m:r>
+          <m:sSub>
+            <m:e>
+              <m:r>
+                <m:rPr/>
+                <m:t>G</m:t>
+              </m:r>
+            </m:e>
+            <m:sub>
+              <m:r>
+                <m:rPr/>
+                <m:t>b</m:t>
+              </m:r>
+            </m:sub>
+          </m:sSub>
+          <m:r>
+            <m:rPr/>
+            <m:t>&gt;</m:t>
+          </m:r>
+          <m:sSub>
+            <m:e>
+              <m:r>
+                <m:rPr/>
+                <m:t>G</m:t>
+              </m:r>
+            </m:e>
+            <m:sub>
+              <m:r>
+                <m:rPr/>
+                <m:t>b</m:t>
+              </m:r>
+              <m:r>
+                <m:rPr/>
+                <m:t>−</m:t>
+              </m:r>
+              <m:r>
+                <m:rPr/>
+                <m:t>1</m:t>
+              </m:r>
+            </m:sub>
+          </m:sSub>
+          <m:r>
+            <m:rPr>
+              <m:sty m:val="p"/>
+            </m:rPr>
+            <m:t>a</m:t>
+          </m:r>
+          <m:r>
+            <m:rPr>
+              <m:sty m:val="p"/>
+            </m:rPr>
+            <m:t>n</m:t>
+          </m:r>
+          <m:r>
+            <m:rPr>
+              <m:sty m:val="p"/>
+            </m:rPr>
+            <m:t>d</m:t>
+          </m:r>
+          <m:r>
+            <m:rPr/>
+            <m:t>b</m:t>
+          </m:r>
+          <m:r>
+            <m:rPr/>
+            <m:t>⊆</m:t>
+          </m:r>
+          <m:sSub>
+            <m:e>
+              <m:r>
+                <m:rPr/>
+                <m:t>τ</m:t>
+              </m:r>
+            </m:e>
+            <m:sub>
+              <m:r>
+                <m:rPr/>
+                <m:t>d</m:t>
+              </m:r>
+            </m:sub>
+          </m:sSub>
+        </m:oMath>
+      </m:oMathPara>
     </w:p>
     <w:p>
       <w:pPr>
@@ -2029,126 +2934,6 @@
       <w:pPr>
         <w:pStyle w:val="BodyText"/>
       </w:pPr>
-      <w:r>
-        <w:t xml:space="preserve">Where</w:t>
-      </w:r>
-      <w:r>
-        <w:t xml:space="preserve"> </w:t>
-      </w:r>
-      <m:oMath>
-        <m:sSub>
-          <m:e>
-            <m:r>
-              <m:rPr/>
-              <m:t>τ</m:t>
-            </m:r>
-          </m:e>
-          <m:sub>
-            <m:r>
-              <m:rPr/>
-              <m:t>d</m:t>
-            </m:r>
-          </m:sub>
-        </m:sSub>
-      </m:oMath>
-      <w:r>
-        <w:t xml:space="preserve"> </w:t>
-      </w:r>
-      <w:r>
-        <w:t xml:space="preserve">is the index number for the APC effects (the</w:t>
-      </w:r>
-      <w:r>
-        <w:t xml:space="preserve"> </w:t>
-      </w:r>
-      <m:oMath>
-        <m:r>
-          <m:rPr/>
-          <m:t>λ</m:t>
-        </m:r>
-      </m:oMath>
-      <w:r>
-        <w:t xml:space="preserve">,</w:t>
-      </w:r>
-      <w:r>
-        <w:t xml:space="preserve"> </w:t>
-      </w:r>
-      <m:oMath>
-        <m:r>
-          <m:rPr/>
-          <m:t>ρ</m:t>
-        </m:r>
-      </m:oMath>
-      <w:r>
-        <w:t xml:space="preserve">, or</w:t>
-      </w:r>
-      <w:r>
-        <w:t xml:space="preserve"> </w:t>
-      </w:r>
-      <m:oMath>
-        <m:r>
-          <m:rPr/>
-          <m:t>κ</m:t>
-        </m:r>
-      </m:oMath>
-      <w:r>
-        <w:t xml:space="preserve"> </w:t>
-      </w:r>
-      <w:r>
-        <w:t xml:space="preserve">of equaiton 1)</w:t>
-      </w:r>
-      <w:r>
-        <w:t xml:space="preserve"> </w:t>
-      </w:r>
-      <m:oMath>
-        <m:r>
-          <m:rPr/>
-          <m:t>T</m:t>
-        </m:r>
-      </m:oMath>
-      <w:r>
-        <w:t xml:space="preserve"> </w:t>
-      </w:r>
-      <w:r>
-        <w:t xml:space="preserve">is the continuous vector of values (the</w:t>
-      </w:r>
-      <w:r>
-        <w:t xml:space="preserve"> </w:t>
-      </w:r>
-      <m:oMath>
-        <m:r>
-          <m:rPr/>
-          <m:t>A</m:t>
-        </m:r>
-      </m:oMath>
-      <w:r>
-        <w:t xml:space="preserve">,</w:t>
-      </w:r>
-      <m:oMath>
-        <m:r>
-          <m:rPr/>
-          <m:t>P</m:t>
-        </m:r>
-      </m:oMath>
-      <w:r>
-        <w:t xml:space="preserve">, or</w:t>
-      </w:r>
-      <w:r>
-        <w:t xml:space="preserve"> </w:t>
-      </w:r>
-      <m:oMath>
-        <m:r>
-          <m:rPr/>
-          <m:t>C</m:t>
-        </m:r>
-      </m:oMath>
-      <w:r>
-        <w:t xml:space="preserve">). We sample the weights using a cumulative sum from a dirichelet distribution:</w:t>
-      </w:r>
-    </w:p>
-    <w:p>
-      <w:pPr>
-        <w:pStyle w:val="BodyText"/>
-      </w:pPr>
       <m:oMathPara>
         <m:oMathParaPr>
           <m:jc m:val="center"/>
@@ -2232,6 +3017,144 @@
         <w:pStyle w:val="BodyText"/>
       </w:pPr>
       <w:r>
+        <w:t xml:space="preserve">Where</w:t>
+      </w:r>
+      <w:r>
+        <w:t xml:space="preserve"> </w:t>
+      </w:r>
+      <m:oMath>
+        <m:sSub>
+          <m:e>
+            <m:r>
+              <m:rPr/>
+              <m:t>τ</m:t>
+            </m:r>
+          </m:e>
+          <m:sub>
+            <m:r>
+              <m:rPr/>
+              <m:t>d</m:t>
+            </m:r>
+          </m:sub>
+        </m:sSub>
+      </m:oMath>
+      <w:r>
+        <w:t xml:space="preserve"> </w:t>
+      </w:r>
+      <w:r>
+        <w:t xml:space="preserve">is the index number for the APC effects (the</w:t>
+      </w:r>
+      <w:r>
+        <w:t xml:space="preserve"> </w:t>
+      </w:r>
+      <m:oMath>
+        <m:r>
+          <m:rPr/>
+          <m:t>λ</m:t>
+        </m:r>
+      </m:oMath>
+      <w:r>
+        <w:t xml:space="preserve">,</w:t>
+      </w:r>
+      <w:r>
+        <w:t xml:space="preserve"> </w:t>
+      </w:r>
+      <m:oMath>
+        <m:r>
+          <m:rPr/>
+          <m:t>ρ</m:t>
+        </m:r>
+      </m:oMath>
+      <w:r>
+        <w:t xml:space="preserve">, or</w:t>
+      </w:r>
+      <w:r>
+        <w:t xml:space="preserve"> </w:t>
+      </w:r>
+      <m:oMath>
+        <m:r>
+          <m:rPr/>
+          <m:t>κ</m:t>
+        </m:r>
+      </m:oMath>
+      <w:r>
+        <w:t xml:space="preserve"> </w:t>
+      </w:r>
+      <w:r>
+        <w:t xml:space="preserve">of equaiton 1)</w:t>
+      </w:r>
+      <w:r>
+        <w:t xml:space="preserve"> </w:t>
+      </w:r>
+      <m:oMath>
+        <m:r>
+          <m:rPr/>
+          <m:t>T</m:t>
+        </m:r>
+      </m:oMath>
+      <w:r>
+        <w:t xml:space="preserve"> </w:t>
+      </w:r>
+      <w:r>
+        <w:t xml:space="preserve">is the continuous vector of values (the</w:t>
+      </w:r>
+      <w:r>
+        <w:t xml:space="preserve"> </w:t>
+      </w:r>
+      <m:oMath>
+        <m:r>
+          <m:rPr/>
+          <m:t>A</m:t>
+        </m:r>
+      </m:oMath>
+      <w:r>
+        <w:t xml:space="preserve">,</w:t>
+      </w:r>
+      <m:oMath>
+        <m:r>
+          <m:rPr/>
+          <m:t>P</m:t>
+        </m:r>
+      </m:oMath>
+      <w:r>
+        <w:t xml:space="preserve">, or</w:t>
+      </w:r>
+      <w:r>
+        <w:t xml:space="preserve"> </w:t>
+      </w:r>
+      <m:oMath>
+        <m:r>
+          <m:rPr/>
+          <m:t>C</m:t>
+        </m:r>
+      </m:oMath>
+      <w:r>
+        <w:t xml:space="preserve">).</w:t>
+      </w:r>
+      <w:r>
+        <w:t xml:space="preserve"> </w:t>
+      </w:r>
+      <w:r>
+        <w:rPr>
+          <w:rStyle w:val="VerbatimChar"/>
+        </w:rPr>
+        <w:t xml:space="preserve">add more explanation</w:t>
+      </w:r>
+    </w:p>
+    <w:p>
+      <w:pPr>
+        <w:pStyle w:val="BodyText"/>
+      </w:pPr>
+      <w:r>
+        <w:rPr>
+          <w:i/>
+        </w:rPr>
+        <w:t xml:space="preserve">Starting Model and Jumping Distribution.</w:t>
+      </w:r>
+      <w:r>
+        <w:t xml:space="preserve"> </w:t>
+      </w:r>
+      <w:r>
         <w:t xml:space="preserve">The</w:t>
       </w:r>
       <w:r>
@@ -2404,246 +3327,6 @@
       <w:pPr>
         <w:pStyle w:val="BodyText"/>
       </w:pPr>
-      <m:oMathPara>
-        <m:oMathParaPr>
-          <m:jc m:val="center"/>
-        </m:oMathParaPr>
-        <m:oMath>
-          <m:sSubSup>
-            <m:e>
-              <m:r>
-                <m:rPr/>
-                <m:t>G</m:t>
-              </m:r>
-            </m:e>
-            <m:sub>
-              <m:r>
-                <m:rPr/>
-                <m:t>b</m:t>
-              </m:r>
-            </m:sub>
-            <m:sup>
-              <m:r>
-                <m:rPr/>
-                <m:t>(</m:t>
-              </m:r>
-              <m:r>
-                <m:rPr/>
-                <m:t>d</m:t>
-              </m:r>
-              <m:r>
-                <m:rPr/>
-                <m:t>)</m:t>
-              </m:r>
-            </m:sup>
-          </m:sSubSup>
-          <m:r>
-            <m:rPr/>
-            <m:t>=</m:t>
-          </m:r>
-          <m:r>
-            <m:rPr/>
-            <m:t>⌊</m:t>
-          </m:r>
-          <m:sSup>
-            <m:e>
-              <m:r>
-                <m:rPr/>
-                <m:t>w</m:t>
-              </m:r>
-            </m:e>
-            <m:sup>
-              <m:r>
-                <m:rPr/>
-                <m:t>(</m:t>
-              </m:r>
-              <m:r>
-                <m:rPr/>
-                <m:t>d</m:t>
-              </m:r>
-              <m:r>
-                <m:rPr/>
-                <m:t>)</m:t>
-              </m:r>
-            </m:sup>
-          </m:sSup>
-          <m:nary>
-            <m:naryPr>
-              <m:chr m:val="∑"/>
-              <m:limLoc m:val="undOvr"/>
-              <m:supHide m:val="off"/>
-              <m:supHide m:val="off"/>
-            </m:naryPr>
-            <m:e>
-              <m:sSubSup>
-                <m:e>
-                  <m:r>
-                    <m:rPr/>
-                    <m:t>B</m:t>
-                  </m:r>
-                </m:e>
-                <m:sub>
-                  <m:r>
-                    <m:rPr/>
-                    <m:t>i</m:t>
-                  </m:r>
-                </m:sub>
-                <m:sup>
-                  <m:r>
-                    <m:rPr/>
-                    <m:t>(</m:t>
-                  </m:r>
-                  <m:r>
-                    <m:rPr/>
-                    <m:t>d</m:t>
-                  </m:r>
-                  <m:r>
-                    <m:rPr/>
-                    <m:t>)</m:t>
-                  </m:r>
-                </m:sup>
-              </m:sSubSup>
-            </m:e>
-            <m:sub>
-              <m:r>
-                <m:rPr/>
-                <m:t>i</m:t>
-              </m:r>
-              <m:r>
-                <m:rPr/>
-                <m:t>=</m:t>
-              </m:r>
-              <m:r>
-                <m:rPr/>
-                <m:t>1</m:t>
-              </m:r>
-            </m:sub>
-            <m:sup>
-              <m:sSub>
-                <m:e>
-                  <m:r>
-                    <m:rPr/>
-                    <m:t>τ</m:t>
-                  </m:r>
-                </m:e>
-                <m:sub>
-                  <m:r>
-                    <m:rPr/>
-                    <m:t>d</m:t>
-                  </m:r>
-                </m:sub>
-              </m:sSub>
-            </m:sup>
-          </m:nary>
-          <m:r>
-            <m:rPr/>
-            <m:t>⌋</m:t>
-          </m:r>
-          <m:r>
-            <m:rPr/>
-            <m:t>;</m:t>
-          </m:r>
-          <m:r>
-            <m:rPr/>
-            <m:t>w</m:t>
-          </m:r>
-          <m:r>
-            <m:rPr/>
-            <m:t>h</m:t>
-          </m:r>
-          <m:r>
-            <m:rPr/>
-            <m:t>e</m:t>
-          </m:r>
-          <m:r>
-            <m:rPr/>
-            <m:t>r</m:t>
-          </m:r>
-          <m:r>
-            <m:rPr/>
-            <m:t>e</m:t>
-          </m:r>
-          <m:sSub>
-            <m:e>
-              <m:r>
-                <m:rPr/>
-                <m:t>G</m:t>
-              </m:r>
-            </m:e>
-            <m:sub>
-              <m:r>
-                <m:rPr/>
-                <m:t>b</m:t>
-              </m:r>
-            </m:sub>
-          </m:sSub>
-          <m:r>
-            <m:rPr/>
-            <m:t>&gt;</m:t>
-          </m:r>
-          <m:sSub>
-            <m:e>
-              <m:r>
-                <m:rPr/>
-                <m:t>G</m:t>
-              </m:r>
-            </m:e>
-            <m:sub>
-              <m:r>
-                <m:rPr/>
-                <m:t>b</m:t>
-              </m:r>
-              <m:r>
-                <m:rPr/>
-                <m:t>−</m:t>
-              </m:r>
-              <m:r>
-                <m:rPr/>
-                <m:t>1</m:t>
-              </m:r>
-            </m:sub>
-          </m:sSub>
-          <m:r>
-            <m:rPr/>
-            <m:t>a</m:t>
-          </m:r>
-          <m:r>
-            <m:rPr/>
-            <m:t>n</m:t>
-          </m:r>
-          <m:r>
-            <m:rPr/>
-            <m:t>d</m:t>
-          </m:r>
-          <m:r>
-            <m:rPr/>
-            <m:t>b</m:t>
-          </m:r>
-          <m:r>
-            <m:rPr/>
-            <m:t>⊆</m:t>
-          </m:r>
-          <m:sSub>
-            <m:e>
-              <m:r>
-                <m:rPr/>
-                <m:t>τ</m:t>
-              </m:r>
-            </m:e>
-            <m:sub>
-              <m:r>
-                <m:rPr/>
-                <m:t>d</m:t>
-              </m:r>
-            </m:sub>
-          </m:sSub>
-        </m:oMath>
-      </m:oMathPara>
-    </w:p>
-    <w:p>
-      <w:pPr>
-        <w:pStyle w:val="BodyText"/>
-      </w:pPr>
       <w:r>
         <w:t xml:space="preserve">Where</w:t>
       </w:r>
@@ -2709,38 +3392,38 @@
       <w:pPr>
         <w:pStyle w:val="Heading1"/>
       </w:pPr>
-      <w:bookmarkStart w:id="28" w:name="a-simulation"/>
+      <w:bookmarkStart w:id="27" w:name="a-simulation"/>
+      <w:bookmarkEnd w:id="27"/>
+      <w:r>
+        <w:t xml:space="preserve">A Simulation</w:t>
+      </w:r>
+    </w:p>
+    <w:p>
+      <w:pPr>
+        <w:pStyle w:val="Heading1"/>
+      </w:pPr>
+      <w:bookmarkStart w:id="28" w:name="an-empirical-example-from-the-gss"/>
       <w:bookmarkEnd w:id="28"/>
       <w:r>
-        <w:t xml:space="preserve">A Simulation</w:t>
+        <w:t xml:space="preserve">An Empirical Example from the GSS</w:t>
       </w:r>
     </w:p>
     <w:p>
       <w:pPr>
         <w:pStyle w:val="Heading1"/>
       </w:pPr>
-      <w:bookmarkStart w:id="29" w:name="an-empirical-example-from-the-gss"/>
+      <w:bookmarkStart w:id="29" w:name="discussion"/>
       <w:bookmarkEnd w:id="29"/>
       <w:r>
-        <w:t xml:space="preserve">An Empirical Example from the GSS</w:t>
+        <w:t xml:space="preserve">Discussion</w:t>
       </w:r>
     </w:p>
     <w:p>
       <w:pPr>
         <w:pStyle w:val="Heading1"/>
       </w:pPr>
-      <w:bookmarkStart w:id="30" w:name="discussion"/>
+      <w:bookmarkStart w:id="30" w:name="conclusion"/>
       <w:bookmarkEnd w:id="30"/>
-      <w:r>
-        <w:t xml:space="preserve">Discussion</w:t>
-      </w:r>
-    </w:p>
-    <w:p>
-      <w:pPr>
-        <w:pStyle w:val="Heading1"/>
-      </w:pPr>
-      <w:bookmarkStart w:id="31" w:name="conclusion"/>
-      <w:bookmarkEnd w:id="31"/>
       <w:r>
         <w:t xml:space="preserve">Conclusion</w:t>
       </w:r>
@@ -2873,6 +3556,29 @@
         <w:pStyle w:val="Bibliography"/>
       </w:pPr>
       <w:r>
+        <w:t xml:space="preserve">Hoeting, Jennifer A., David Madigan, Adrian E. Raftery, and Chris T. Volinsky. 1999. “Bayesian Model Averaging: A Tutorial.”</w:t>
+      </w:r>
+      <w:r>
+        <w:t xml:space="preserve"> </w:t>
+      </w:r>
+      <w:r>
+        <w:rPr>
+          <w:i/>
+        </w:rPr>
+        <w:t xml:space="preserve">Statistical science</w:t>
+      </w:r>
+      <w:r>
+        <w:t xml:space="preserve"> </w:t>
+      </w:r>
+      <w:r>
+        <w:t xml:space="preserve">382–401.</w:t>
+      </w:r>
+    </w:p>
+    <w:p>
+      <w:pPr>
+        <w:pStyle w:val="Bibliography"/>
+      </w:pPr>
+      <w:r>
         <w:t xml:space="preserve">Jackson, Stephen HD, Martin R. Weale, and Robert A. Weale. 2003. “Biological Age—what Is It and Can It Be Measured?”</w:t>
       </w:r>
       <w:r>
@@ -3044,6 +3750,26 @@
       </w:r>
       <w:r>
         <w:t xml:space="preserve">30(6):843–61.</w:t>
+      </w:r>
+    </w:p>
+    <w:p>
+      <w:pPr>
+        <w:pStyle w:val="Bibliography"/>
+      </w:pPr>
+      <w:r>
+        <w:t xml:space="preserve">Taddy, Matt, Chun-Sheng Chen, Jun Yu, and Mitch Wyle. 2015. “Bayesian and Empirical Bayesian Forests.”</w:t>
+      </w:r>
+      <w:r>
+        <w:t xml:space="preserve"> </w:t>
+      </w:r>
+      <w:r>
+        <w:rPr>
+          <w:i/>
+        </w:rPr>
+        <w:t xml:space="preserve">arXiv preprint arXiv:1502.02312</w:t>
+      </w:r>
+      <w:r>
+        <w:t xml:space="preserve">.</w:t>
       </w:r>
     </w:p>
     <w:p>
@@ -3189,6 +3915,100 @@
       </w:r>
     </w:p>
   </w:footnote>
+  <w:footnote w:id="26">
+    <w:p>
+      <w:pPr>
+        <w:pStyle w:val="FootnoteText"/>
+      </w:pPr>
+      <w:r>
+        <w:rPr>
+          <w:rStyle w:val="FootnoteReference"/>
+        </w:rPr>
+        <w:footnoteRef/>
+      </w:r>
+      <w:r>
+        <w:t xml:space="preserve">A continuous variable of 5 integers can be sliced into continous window constraints in 15 ways (where | indicates a window break for dummy variables):</w:t>
+      </w:r>
+    </w:p>
+    <w:p>
+      <w:pPr>
+        <w:pStyle w:val="FootnoteText"/>
+      </w:pPr>
+      <w:r>
+        <w:t xml:space="preserve">2 windows, 4 combinations: 1|2345, 12|345, 123|45, 1234|5</w:t>
+      </w:r>
+    </w:p>
+    <w:p>
+      <w:pPr>
+        <w:pStyle w:val="FootnoteText"/>
+      </w:pPr>
+      <w:r>
+        <w:t xml:space="preserve">3 windows, 6 combinations: 1|2|345, 1|23|45, 1|234|5, 12|3|45, 12|34|5, 123|4|5</w:t>
+      </w:r>
+    </w:p>
+    <w:p>
+      <w:pPr>
+        <w:pStyle w:val="FootnoteText"/>
+      </w:pPr>
+      <w:r>
+        <w:t xml:space="preserve">4 windows, 4 combinations: 1|2|3|45, 1|2|34|5, 1|23|4|5, 12|3|4|5</w:t>
+      </w:r>
+    </w:p>
+    <w:p>
+      <w:pPr>
+        <w:pStyle w:val="FootnoteText"/>
+      </w:pPr>
+      <w:r>
+        <w:t xml:space="preserve">5 windows, 1 combination: 1|2|3|4|5</w:t>
+      </w:r>
+    </w:p>
+    <w:p>
+      <w:pPr>
+        <w:pStyle w:val="FootnoteText"/>
+      </w:pPr>
+      <w:r>
+        <w:t xml:space="preserve">Since the hypothetical assumes 3 variables (A,P,and C) of 15 combinations each, total combinations are</w:t>
+      </w:r>
+      <w:r>
+        <w:t xml:space="preserve"> </w:t>
+      </w:r>
+      <m:oMath>
+        <m:sSup>
+          <m:e>
+            <m:r>
+              <m:rPr/>
+              <m:t>15</m:t>
+            </m:r>
+          </m:e>
+          <m:sup>
+            <m:r>
+              <m:rPr/>
+              <m:t>3</m:t>
+            </m:r>
+          </m:sup>
+        </m:sSup>
+        <m:r>
+          <m:rPr/>
+          <m:t>=</m:t>
+        </m:r>
+        <m:r>
+          <m:rPr/>
+          <m:t>3</m:t>
+        </m:r>
+        <m:r>
+          <m:rPr/>
+          <m:t>,</m:t>
+        </m:r>
+        <m:r>
+          <m:rPr/>
+          <m:t>375</m:t>
+        </m:r>
+      </m:oMath>
+      <w:r>
+        <w:t xml:space="preserve">. Similar calculations over an integer of 6 leads to 34 window combinations over each dimension for a total of 39,304 possible models.</w:t>
+      </w:r>
+    </w:p>
+  </w:footnote>
 </w:footnotes>
 </file>
 
@@ -3571,7 +4391,7 @@
     </w:lvl>
   </w:abstractNum>
   <w:abstractNum w:abstractNumId="990">
-    <w:nsid w:val="5e1d4d6a"/>
+    <w:nsid w:val="8f30842a"/>
     <w:multiLevelType w:val="multilevel"/>
     <w:lvl w:ilvl="0">
       <w:numFmt w:val="bullet"/>
@@ -3652,7 +4472,7 @@
     </w:lvl>
   </w:abstractNum>
   <w:abstractNum w:abstractNumId="99411">
-    <w:nsid w:val="cd723cb2"/>
+    <w:nsid w:val="8114fff1"/>
     <w:multiLevelType w:val="multilevel"/>
     <w:lvl w:ilvl="0">
       <w:start w:val="1"/>

</xml_diff>

<commit_message>
sampler for example broken
</commit_message>
<xml_diff>
--- a/apc.docx
+++ b/apc.docx
@@ -2310,7 +2310,7 @@
         </m:r>
       </m:oMath>
       <w:r>
-        <w:t xml:space="preserve">. Further,</w:t>
+        <w:t xml:space="preserve">. Sampling window breaks is simply a matter of smapling appropriate values for</w:t>
       </w:r>
       <w:r>
         <w:t xml:space="preserve"> </w:t>
@@ -2322,25 +2322,7 @@
         </m:r>
       </m:oMath>
       <w:r>
-        <w:t xml:space="preserve"> </w:t>
-      </w:r>
-      <w:r>
-        <w:t xml:space="preserve">can be decomposed into two parts: (1) the number of windows, and (2) the break points for each of the windows. The probability that a break-point for a window constraint occurs between two numbers can be represented by a Simplex (a vector of numbers between 0 and 1 which sum to 1). If we multiply a Simplex vector by the number of window breaks, we have a value that represents the probablity a window break occurs between two of the continuos vairables. A scalar for the window breaks, and a a Simplex distribution are easy to sample from, and it is easy to generate a jumping distribution</w:t>
-      </w:r>
-      <w:r>
-        <w:t xml:space="preserve"> </w:t>
-      </w:r>
-      <m:oMath>
-        <m:r>
-          <m:rPr/>
-          <m:t>g</m:t>
-        </m:r>
-      </m:oMath>
-      <w:r>
-        <w:t xml:space="preserve"> </w:t>
-      </w:r>
-      <w:r>
-        <w:t xml:space="preserve">to explore a set of scalars and across the Simplex.</w:t>
+        <w:t xml:space="preserve">. In Bayesian statistics and data-driven inference like machine learning, thsese sorts of clustering problems are often solved using a Dirchelet distribution.</w:t>
       </w:r>
     </w:p>
     <w:p>
@@ -2357,7 +2339,7 @@
         <w:t xml:space="preserve"> </w:t>
       </w:r>
       <w:r>
-        <w:t xml:space="preserve">As noted above, there are two basic features of vector</w:t>
+        <w:t xml:space="preserve">There are two basic features of vector</w:t>
       </w:r>
       <w:r>
         <w:t xml:space="preserve"> </w:t>
@@ -2381,7 +2363,7 @@
         </m:r>
       </m:oMath>
       <w:r>
-        <w:t xml:space="preserve">, and second is the location of the window breaks, or the values of</w:t>
+        <w:t xml:space="preserve">, and second is the location of the window breaks, or the probablility that particular values of the continuous variables will occur in</w:t>
       </w:r>
       <w:r>
         <w:t xml:space="preserve"> </w:t>
@@ -2393,7 +2375,7 @@
         </m:r>
       </m:oMath>
       <w:r>
-        <w:t xml:space="preserve">. We use a uniform distribution over the range of A,P, or C to sample the number of window breaks. This is simple, straightforward, and is a noninformative prior distribution. We use the Dirichelet distributon to sample the location of window breaks. The Dirichelet is well-suited to this task, and is commonly used in classification tasks</w:t>
+        <w:t xml:space="preserve">. We use the Dirichelet distributon to sample the location of window breaks. The Dirichelet is well-suited to this task, and is commonly used in classification tasks</w:t>
       </w:r>
       <w:r>
         <w:t xml:space="preserve"> </w:t>
@@ -2470,7 +2452,7 @@
         <w:pStyle w:val="BodyText"/>
       </w:pPr>
       <w:r>
-        <w:t xml:space="preserve">To implement our sampling scheme, we use two sets of auxiliary variables for each dimension (</w:t>
+        <w:t xml:space="preserve">To implement our sampling scheme, we a set of auxiliary variables for each dimension (</w:t>
       </w:r>
       <m:oMath>
         <m:r>
@@ -2479,22 +2461,15 @@
         </m:r>
       </m:oMath>
       <w:r>
-        <w:t xml:space="preserve">) of APC to match the decompostion of</w:t>
-      </w:r>
-      <w:r>
-        <w:t xml:space="preserve"> </w:t>
-      </w:r>
-      <m:oMath>
-        <m:r>
-          <m:rPr/>
-          <m:t>G</m:t>
-        </m:r>
-      </m:oMath>
-      <w:r>
-        <w:t xml:space="preserve"> </w:t>
-      </w:r>
-      <w:r>
-        <w:t xml:space="preserve">described above. The fist is a Simplex (</w:t>
+        <w:t xml:space="preserve">) of APC. These are the intensity, or weight values for the Dirchelet distribution, which .</w:t>
+      </w:r>
+    </w:p>
+    <w:p>
+      <w:pPr>
+        <w:pStyle w:val="BodyText"/>
+      </w:pPr>
+      <w:r>
+        <w:t xml:space="preserve">The fist is a Simplex (</w:t>
       </w:r>
       <m:oMath>
         <m:r>
@@ -2743,22 +2718,24 @@
             <m:t>,</m:t>
           </m:r>
           <m:r>
-            <m:rPr>
-              <m:sty m:val="p"/>
-            </m:rPr>
-            <m:t>f</m:t>
+            <m:rPr/>
+            <m:t>w</m:t>
           </m:r>
           <m:r>
-            <m:rPr>
-              <m:sty m:val="p"/>
-            </m:rPr>
-            <m:t>o</m:t>
+            <m:rPr/>
+            <m:t>h</m:t>
           </m:r>
           <m:r>
-            <m:rPr>
-              <m:sty m:val="p"/>
-            </m:rPr>
+            <m:rPr/>
+            <m:t>e</m:t>
+          </m:r>
+          <m:r>
+            <m:rPr/>
             <m:t>r</m:t>
+          </m:r>
+          <m:r>
+            <m:rPr/>
+            <m:t>e</m:t>
           </m:r>
           <m:sSubSup>
             <m:e>
@@ -2796,11 +2773,27 @@
             <m:rPr/>
             <m:t>⌊</m:t>
           </m:r>
+          <m:r>
+            <m:rPr/>
+            <m:t>m</m:t>
+          </m:r>
+          <m:r>
+            <m:rPr/>
+            <m:t>a</m:t>
+          </m:r>
+          <m:r>
+            <m:rPr/>
+            <m:t>x</m:t>
+          </m:r>
+          <m:r>
+            <m:rPr/>
+            <m:t>(</m:t>
+          </m:r>
           <m:sSup>
             <m:e>
               <m:r>
                 <m:rPr/>
-                <m:t>w</m:t>
+                <m:t>τ</m:t>
               </m:r>
             </m:e>
             <m:sup>
@@ -2818,6 +2811,10 @@
               </m:r>
             </m:sup>
           </m:sSup>
+          <m:r>
+            <m:rPr/>
+            <m:t>)</m:t>
+          </m:r>
           <m:nary>
             <m:naryPr>
               <m:chr m:val="∑"/>
@@ -2888,7 +2885,7 @@
           </m:nary>
           <m:r>
             <m:rPr/>
-            <m:t>⌋</m:t>
+            <m:t>⌉</m:t>
           </m:r>
           <m:r>
             <m:rPr/>
@@ -3036,106 +3033,6 @@
             <m:e>
               <m:r>
                 <m:rPr/>
-                <m:t>w</m:t>
-              </m:r>
-            </m:e>
-            <m:sup>
-              <m:r>
-                <m:rPr/>
-                <m:t>(</m:t>
-              </m:r>
-              <m:r>
-                <m:rPr/>
-                <m:t>d</m:t>
-              </m:r>
-              <m:r>
-                <m:rPr/>
-                <m:t>)</m:t>
-              </m:r>
-            </m:sup>
-          </m:sSup>
-          <m:r>
-            <m:rPr/>
-            <m:t>∼</m:t>
-          </m:r>
-          <m:r>
-            <m:rPr/>
-            <m:t>U</m:t>
-          </m:r>
-          <m:r>
-            <m:rPr/>
-            <m:t>(</m:t>
-          </m:r>
-          <m:r>
-            <m:rPr/>
-            <m:t>2</m:t>
-          </m:r>
-          <m:r>
-            <m:rPr/>
-            <m:t>,</m:t>
-          </m:r>
-          <m:r>
-            <m:rPr/>
-            <m:t>m</m:t>
-          </m:r>
-          <m:r>
-            <m:rPr/>
-            <m:t>a</m:t>
-          </m:r>
-          <m:r>
-            <m:rPr/>
-            <m:t>x</m:t>
-          </m:r>
-          <m:r>
-            <m:rPr/>
-            <m:t>(</m:t>
-          </m:r>
-          <m:sSup>
-            <m:e>
-              <m:r>
-                <m:rPr/>
-                <m:t>T</m:t>
-              </m:r>
-            </m:e>
-            <m:sup>
-              <m:r>
-                <m:rPr/>
-                <m:t>(</m:t>
-              </m:r>
-              <m:r>
-                <m:rPr/>
-                <m:t>d</m:t>
-              </m:r>
-              <m:r>
-                <m:rPr/>
-                <m:t>)</m:t>
-              </m:r>
-            </m:sup>
-          </m:sSup>
-          <m:r>
-            <m:rPr/>
-            <m:t>)</m:t>
-          </m:r>
-          <m:r>
-            <m:rPr/>
-            <m:t>)</m:t>
-          </m:r>
-        </m:oMath>
-      </m:oMathPara>
-    </w:p>
-    <w:p>
-      <w:pPr>
-        <w:pStyle w:val="BodyText"/>
-      </w:pPr>
-      <m:oMathPara>
-        <m:oMathParaPr>
-          <m:jc m:val="center"/>
-        </m:oMathParaPr>
-        <m:oMath>
-          <m:sSup>
-            <m:e>
-              <m:r>
-                <m:rPr/>
                 <m:t>B</m:t>
               </m:r>
             </m:e>
@@ -3333,7 +3230,10 @@
         </m:r>
       </m:oMath>
       <w:r>
-        <w:t xml:space="preserve">). We take the floor rounded value of the product of the cumulative sum of</w:t>
+        <w:t xml:space="preserve"> </w:t>
+      </w:r>
+      <w:r>
+        <w:t xml:space="preserve">of equation 1). We take the floor rounded value of the product of the cumulative sum of</w:t>
       </w:r>
       <w:r>
         <w:t xml:space="preserve"> </w:t>
@@ -3636,16 +3536,7 @@
         <w:t xml:space="preserve"> </w:t>
       </w:r>
       <w:r>
-        <w:t xml:space="preserve">for the Dirichelet distribution are for each of the unique values in the dimension (</w:t>
-      </w:r>
-      <m:oMath>
-        <m:r>
-          <m:rPr/>
-          <m:t>d</m:t>
-        </m:r>
-      </m:oMath>
-      <w:r>
-        <w:t xml:space="preserve">) for APC. The Dirchelet distribution draws a random projection on the standard simplex, which represents a vector of weights to indicate athe probability of a window break. An</w:t>
+        <w:t xml:space="preserve">identifies the probability that a break occurs between two contiguous groupings of age, period or cohort. An</w:t>
       </w:r>
       <w:r>
         <w:t xml:space="preserve"> </w:t>
@@ -3699,7 +3590,27 @@
         <w:t xml:space="preserve"> </w:t>
       </w:r>
       <w:r>
-        <w:t xml:space="preserve">to the Dirichelet distriution is pictured in Figure 1 below. Each panel depicts 1,000 random draws from the Dirichelet distributions with 10 dimensions. In the top panel, each</w:t>
+        <w:t xml:space="preserve">parameter in the Dirichelet distriution for equations __ to __ is pictured in Figure 1 below. Each panel depicts 1,000 random draws from the equations above across 10 dimensions, where</w:t>
+      </w:r>
+      <w:r>
+        <w:t xml:space="preserve"> </w:t>
+      </w:r>
+      <m:oMath>
+        <m:r>
+          <m:rPr/>
+          <m:t>w</m:t>
+        </m:r>
+        <m:r>
+          <m:rPr/>
+          <m:t>=</m:t>
+        </m:r>
+        <m:r>
+          <m:rPr/>
+          <m:t>9</m:t>
+        </m:r>
+      </m:oMath>
+      <w:r>
+        <w:t xml:space="preserve">. In the bottom panel, each</w:t>
       </w:r>
       <w:r>
         <w:t xml:space="preserve"> </w:t>
@@ -3714,7 +3625,15 @@
         <w:t xml:space="preserve"> </w:t>
       </w:r>
       <w:r>
-        <w:t xml:space="preserve">is equal to 1. The mean probability that a window break occurs across each dimension. For the toop panel, the mean probability is 10% for all of the windows. In the bottom panel, $</w:t>
+        <w:t xml:space="preserve">is equal to 1. The bar graph reports the proportion of times that each dimension represents a new windows break. The first dimension is equal to 100% (as required to span the entire range, the first dummy variable must begin with the minimum value). Beyond that, the rest begin a window break about 63% of the time.</w:t>
+      </w:r>
+    </w:p>
+    <w:p>
+      <w:pPr>
+        <w:pStyle w:val="BodyText"/>
+      </w:pPr>
+      <w:r>
+        <w:t xml:space="preserve">The mean probability that a window break begins at each dimension. For the bottom panel, the mean probability is 10% for all of the windows. In the bottom panel, $</w:t>
       </w:r>
       <w:r>
         <w:t xml:space="preserve">= [0.2,0.2,0.2,1,1,1,1,2,2,2]. The mean probability of a window break is low for the first three (2%), roughly even for the middle 4 (9%), and high for the final 3 (19%).</w:t>
@@ -3733,7 +3652,7 @@
         <w:pStyle w:val="BodyText"/>
       </w:pPr>
       <w:r>
-        <w:t xml:space="preserve">The hihger the value on the simplex, the higher the probability that the value will be a window break. Accordingly, the Dirichelet also makes it easy to specify more and less informative priors. A dirichelet with values of 1 for</w:t>
+        <w:t xml:space="preserve">The higher the value on the simplex, the higher the probability that the value will be a window break. Accordingly, the Dirichelet also makes it easy to specify more and less informative priors. A dirichelet with values of 1 for</w:t>
       </w:r>
       <w:r>
         <w:t xml:space="preserve"> </w:t>
@@ -4858,7 +4777,7 @@
     </w:lvl>
   </w:abstractNum>
   <w:abstractNum w:abstractNumId="990">
-    <w:nsid w:val="229a1c89"/>
+    <w:nsid w:val="ef69b0f0"/>
     <w:multiLevelType w:val="multilevel"/>
     <w:lvl w:ilvl="0">
       <w:numFmt w:val="bullet"/>
@@ -4939,7 +4858,7 @@
     </w:lvl>
   </w:abstractNum>
   <w:abstractNum w:abstractNumId="99411">
-    <w:nsid w:val="ce80e36c"/>
+    <w:nsid w:val="fb570182"/>
     <w:multiLevelType w:val="multilevel"/>
     <w:lvl w:ilvl="0">
       <w:start w:val="1"/>

</xml_diff>

<commit_message>
misc cleanup of code; revised article
</commit_message>
<xml_diff>
--- a/apc.docx
+++ b/apc.docx
@@ -2507,7 +2507,7 @@
         <w:t xml:space="preserve"> </w:t>
       </w:r>
       <w:r>
-        <w:t xml:space="preserve">below) for each unique value of A, P, or C. The simplex is a vector of numbers between 0 and 1 whcih sum to 1.</w:t>
+        <w:t xml:space="preserve">below) for each unique value of A, P, or C. The simplex is a vector of numbers between 0 and 1 which sum to 1.</w:t>
       </w:r>
       <w:r>
         <w:t xml:space="preserve"> </w:t>
@@ -2555,19 +2555,19 @@
         <w:t xml:space="preserve"> </w:t>
       </w:r>
       <w:r>
-        <w:t xml:space="preserve">times</w:t>
-      </w:r>
-      <w:r>
-        <w:t xml:space="preserve"> </w:t>
-      </w:r>
-      <m:oMath>
-        <m:r>
-          <m:rPr/>
-          <m:t>w</m:t>
-        </m:r>
-      </m:oMath>
-      <w:r>
-        <w:t xml:space="preserve">. More formally, we consruct</w:t>
+        <w:t xml:space="preserve">times the maximum possible number of window breaks (</w:t>
+      </w:r>
+      <w:r>
+        <w:rPr>
+          <w:i/>
+        </w:rPr>
+        <w:t xml:space="preserve">i.e.</w:t>
+      </w:r>
+      <w:r>
+        <w:t xml:space="preserve"> </w:t>
+      </w:r>
+      <w:r>
+        <w:t xml:space="preserve">the number of unique values). More formally, we consruct</w:t>
       </w:r>
       <w:r>
         <w:t xml:space="preserve"> </w:t>
@@ -2582,7 +2582,131 @@
         <w:t xml:space="preserve"> </w:t>
       </w:r>
       <w:r>
-        <w:t xml:space="preserve">as follows.</w:t>
+        <w:t xml:space="preserve">in three steps as follows:</w:t>
+      </w:r>
+    </w:p>
+    <w:p>
+      <w:pPr>
+        <w:pStyle w:val="BodyText"/>
+      </w:pPr>
+      <w:r>
+        <w:t xml:space="preserve">First, we draw a random simplex from a Dircelet distribution across each dimension (</w:t>
+      </w:r>
+      <m:oMath>
+        <m:r>
+          <m:rPr/>
+          <m:t>d</m:t>
+        </m:r>
+      </m:oMath>
+      <w:r>
+        <w:t xml:space="preserve">) of</w:t>
+      </w:r>
+      <w:r>
+        <w:t xml:space="preserve"> </w:t>
+      </w:r>
+      <m:oMath>
+        <m:r>
+          <m:rPr/>
+          <m:t>A</m:t>
+        </m:r>
+        <m:r>
+          <m:rPr/>
+          <m:t>,</m:t>
+        </m:r>
+        <m:r>
+          <m:rPr/>
+          <m:t>P</m:t>
+        </m:r>
+        <m:r>
+          <m:rPr/>
+          <m:t>,</m:t>
+        </m:r>
+        <m:r>
+          <m:rPr/>
+          <m:t>a</m:t>
+        </m:r>
+        <m:r>
+          <m:rPr/>
+          <m:t>n</m:t>
+        </m:r>
+        <m:r>
+          <m:rPr/>
+          <m:t>d</m:t>
+        </m:r>
+        <m:r>
+          <m:rPr/>
+          <m:t>C</m:t>
+        </m:r>
+      </m:oMath>
+      <w:r>
+        <w:t xml:space="preserve">. The dimension of the simplex (</w:t>
+      </w:r>
+      <m:oMath>
+        <m:r>
+          <m:rPr/>
+          <m:t>B</m:t>
+        </m:r>
+      </m:oMath>
+      <w:r>
+        <w:t xml:space="preserve">) is as large as the index (</w:t>
+      </w:r>
+      <m:oMath>
+        <m:sSub>
+          <m:e>
+            <m:r>
+              <m:rPr/>
+              <m:t>τ</m:t>
+            </m:r>
+          </m:e>
+          <m:sub>
+            <m:r>
+              <m:rPr/>
+              <m:t>d</m:t>
+            </m:r>
+          </m:sub>
+        </m:sSub>
+      </m:oMath>
+      <w:r>
+        <w:t xml:space="preserve">) for each of the APC effects (the</w:t>
+      </w:r>
+      <w:r>
+        <w:t xml:space="preserve"> </w:t>
+      </w:r>
+      <m:oMath>
+        <m:r>
+          <m:rPr/>
+          <m:t>λ</m:t>
+        </m:r>
+      </m:oMath>
+      <w:r>
+        <w:t xml:space="preserve">,</w:t>
+      </w:r>
+      <w:r>
+        <w:t xml:space="preserve"> </w:t>
+      </w:r>
+      <m:oMath>
+        <m:r>
+          <m:rPr/>
+          <m:t>ρ</m:t>
+        </m:r>
+      </m:oMath>
+      <w:r>
+        <w:t xml:space="preserve">, or</w:t>
+      </w:r>
+      <w:r>
+        <w:t xml:space="preserve"> </w:t>
+      </w:r>
+      <m:oMath>
+        <m:r>
+          <m:rPr/>
+          <m:t>κ</m:t>
+        </m:r>
+      </m:oMath>
+      <w:r>
+        <w:t xml:space="preserve"> </w:t>
+      </w:r>
+      <w:r>
+        <w:t xml:space="preserve">of equation 1.</w:t>
       </w:r>
     </w:p>
     <w:p>
@@ -2594,19 +2718,13 @@
           <m:jc m:val="center"/>
         </m:oMathParaPr>
         <m:oMath>
-          <m:sSubSup>
+          <m:sSup>
             <m:e>
               <m:r>
                 <m:rPr/>
-                <m:t>G</m:t>
+                <m:t>B</m:t>
               </m:r>
             </m:e>
-            <m:sub>
-              <m:r>
-                <m:rPr/>
-                <m:t>b</m:t>
-              </m:r>
-            </m:sub>
             <m:sup>
               <m:r>
                 <m:rPr/>
@@ -2621,54 +2739,18 @@
                 <m:t>)</m:t>
               </m:r>
             </m:sup>
-          </m:sSubSup>
+          </m:sSup>
           <m:r>
             <m:rPr/>
-            <m:t>=</m:t>
-          </m:r>
-          <m:sSubSup>
-            <m:e>
-              <m:r>
-                <m:rPr/>
-                <m:t>W</m:t>
-              </m:r>
-            </m:e>
-            <m:sub>
-              <m:r>
-                <m:rPr/>
-                <m:t>i</m:t>
-              </m:r>
-            </m:sub>
-            <m:sup>
-              <m:r>
-                <m:rPr/>
-                <m:t>(</m:t>
-              </m:r>
-              <m:r>
-                <m:rPr/>
-                <m:t>d</m:t>
-              </m:r>
-              <m:r>
-                <m:rPr/>
-                <m:t>)</m:t>
-              </m:r>
-            </m:sup>
-          </m:sSubSup>
-          <m:r>
-            <m:rPr/>
-            <m:t>,</m:t>
+            <m:t>∼</m:t>
           </m:r>
           <m:r>
             <m:rPr/>
-            <m:t>w</m:t>
+            <m:t>D</m:t>
           </m:r>
           <m:r>
             <m:rPr/>
-            <m:t>h</m:t>
-          </m:r>
-          <m:r>
-            <m:rPr/>
-            <m:t>e</m:t>
+            <m:t>i</m:t>
           </m:r>
           <m:r>
             <m:rPr/>
@@ -2676,8 +2758,230 @@
           </m:r>
           <m:r>
             <m:rPr/>
-            <m:t>e</m:t>
+            <m:t>(</m:t>
           </m:r>
+          <m:sSub>
+            <m:e>
+              <m:r>
+                <m:rPr/>
+                <m:t>α</m:t>
+              </m:r>
+            </m:e>
+            <m:sub>
+              <m:sSub>
+                <m:e>
+                  <m:r>
+                    <m:rPr/>
+                    <m:t>τ</m:t>
+                  </m:r>
+                </m:e>
+                <m:sub>
+                  <m:r>
+                    <m:rPr/>
+                    <m:t>d</m:t>
+                  </m:r>
+                </m:sub>
+              </m:sSub>
+            </m:sub>
+          </m:sSub>
+          <m:r>
+            <m:rPr/>
+            <m:t>)</m:t>
+          </m:r>
+        </m:oMath>
+      </m:oMathPara>
+    </w:p>
+    <w:p>
+      <w:pPr>
+        <w:pStyle w:val="BodyText"/>
+      </w:pPr>
+      <w:r>
+        <w:t xml:space="preserve">Second, We take the cumulative sum of</w:t>
+      </w:r>
+      <w:r>
+        <w:t xml:space="preserve"> </w:t>
+      </w:r>
+      <m:oMath>
+        <m:r>
+          <m:rPr/>
+          <m:t>B</m:t>
+        </m:r>
+      </m:oMath>
+      <w:r>
+        <w:t xml:space="preserve"> </w:t>
+      </w:r>
+      <w:r>
+        <w:t xml:space="preserve">from step 1 and multiply it by the the maximum index value of A, P, or C (</w:t>
+      </w:r>
+      <m:oMath>
+        <m:sSup>
+          <m:e>
+            <m:r>
+              <m:rPr/>
+              <m:t>τ</m:t>
+            </m:r>
+          </m:e>
+          <m:sup>
+            <m:r>
+              <m:rPr/>
+              <m:t>(</m:t>
+            </m:r>
+            <m:r>
+              <m:rPr/>
+              <m:t>d</m:t>
+            </m:r>
+            <m:r>
+              <m:rPr/>
+              <m:t>)</m:t>
+            </m:r>
+          </m:sup>
+        </m:sSup>
+      </m:oMath>
+      <w:r>
+        <w:t xml:space="preserve">). This provides a string of integers from 1 to</w:t>
+      </w:r>
+      <w:r>
+        <w:t xml:space="preserve"> </w:t>
+      </w:r>
+      <m:oMath>
+        <m:sSup>
+          <m:e>
+            <m:r>
+              <m:rPr/>
+              <m:t>τ</m:t>
+            </m:r>
+          </m:e>
+          <m:sup>
+            <m:r>
+              <m:rPr/>
+              <m:t>(</m:t>
+            </m:r>
+            <m:r>
+              <m:rPr/>
+              <m:t>d</m:t>
+            </m:r>
+            <m:r>
+              <m:rPr/>
+              <m:t>)</m:t>
+            </m:r>
+          </m:sup>
+        </m:sSup>
+      </m:oMath>
+      <w:r>
+        <w:t xml:space="preserve">, covering the entire continuous range of each dimension. These integers identify a vector of window groupings by index numbers for each dimension (</w:t>
+      </w:r>
+      <m:oMath>
+        <m:sSup>
+          <m:e>
+            <m:r>
+              <m:rPr/>
+              <m:t>W</m:t>
+            </m:r>
+          </m:e>
+          <m:sup>
+            <m:r>
+              <m:rPr/>
+              <m:t>(</m:t>
+            </m:r>
+            <m:r>
+              <m:rPr/>
+              <m:t>d</m:t>
+            </m:r>
+            <m:r>
+              <m:rPr/>
+              <m:t>)</m:t>
+            </m:r>
+          </m:sup>
+        </m:sSup>
+      </m:oMath>
+      <w:r>
+        <w:t xml:space="preserve">. In terms of the dummy variable example from above, a continuous vector of ages between 5 and 50, recoded into a dummy variable with an younger (less than or equal to 30) and older group as wculd be described in terms of</w:t>
+      </w:r>
+      <w:r>
+        <w:t xml:space="preserve"> </w:t>
+      </w:r>
+      <m:oMath>
+        <m:r>
+          <m:rPr/>
+          <m:t>W</m:t>
+        </m:r>
+      </m:oMath>
+      <w:r>
+        <w:t xml:space="preserve"> </w:t>
+      </w:r>
+      <w:r>
+        <w:t xml:space="preserve">as a vector where 26 is repeated 26 times, (because</w:t>
+      </w:r>
+      <w:r>
+        <w:t xml:space="preserve"> </w:t>
+      </w:r>
+      <m:oMath>
+        <m:sSub>
+          <m:e>
+            <m:r>
+              <m:rPr/>
+              <m:t>T</m:t>
+            </m:r>
+          </m:e>
+          <m:sub>
+            <m:r>
+              <m:rPr/>
+              <m:t>26</m:t>
+            </m:r>
+          </m:sub>
+        </m:sSub>
+        <m:r>
+          <m:rPr/>
+          <m:t>=</m:t>
+        </m:r>
+        <m:r>
+          <m:rPr/>
+          <m:t>31</m:t>
+        </m:r>
+      </m:oMath>
+      <w:r>
+        <w:t xml:space="preserve">), and where 45 is repeated 24 times (because</w:t>
+      </w:r>
+      <w:r>
+        <w:t xml:space="preserve"> </w:t>
+      </w:r>
+      <m:oMath>
+        <m:sSub>
+          <m:e>
+            <m:r>
+              <m:rPr/>
+              <m:t>T</m:t>
+            </m:r>
+          </m:e>
+          <m:sub>
+            <m:r>
+              <m:rPr/>
+              <m:t>45</m:t>
+            </m:r>
+          </m:sub>
+        </m:sSub>
+        <m:r>
+          <m:rPr/>
+          <m:t>=</m:t>
+        </m:r>
+        <m:r>
+          <m:rPr/>
+          <m:t>50</m:t>
+        </m:r>
+      </m:oMath>
+      <w:r>
+        <w:t xml:space="preserve">.</w:t>
+      </w:r>
+    </w:p>
+    <w:p>
+      <w:pPr>
+        <w:pStyle w:val="BodyText"/>
+      </w:pPr>
+      <m:oMathPara>
+        <m:oMathParaPr>
+          <m:jc m:val="center"/>
+        </m:oMathParaPr>
+        <m:oMath>
           <m:sSubSup>
             <m:e>
               <m:r>
@@ -2832,6 +3136,328 @@
             <m:rPr/>
             <m:t>,</m:t>
           </m:r>
+        </m:oMath>
+      </m:oMathPara>
+    </w:p>
+    <w:p>
+      <w:pPr>
+        <w:pStyle w:val="BodyText"/>
+      </w:pPr>
+      <w:r>
+        <w:t xml:space="preserve">Third and finally, we use the vector of index numbers</w:t>
+      </w:r>
+      <w:r>
+        <w:t xml:space="preserve"> </w:t>
+      </w:r>
+      <m:oMath>
+        <m:r>
+          <m:rPr/>
+          <m:t>W</m:t>
+        </m:r>
+      </m:oMath>
+      <w:r>
+        <w:t xml:space="preserve"> </w:t>
+      </w:r>
+      <w:r>
+        <w:t xml:space="preserve">to construct</w:t>
+      </w:r>
+      <w:r>
+        <w:t xml:space="preserve"> </w:t>
+      </w:r>
+      <m:oMath>
+        <m:r>
+          <m:rPr/>
+          <m:t>G</m:t>
+        </m:r>
+      </m:oMath>
+      <w:r>
+        <w:t xml:space="preserve"> </w:t>
+      </w:r>
+      <w:r>
+        <w:t xml:space="preserve">as described in equation __. To do this, we begin the vector</w:t>
+      </w:r>
+      <w:r>
+        <w:t xml:space="preserve"> </w:t>
+      </w:r>
+      <m:oMath>
+        <m:r>
+          <m:rPr/>
+          <m:t>G</m:t>
+        </m:r>
+      </m:oMath>
+      <w:r>
+        <w:t xml:space="preserve"> </w:t>
+      </w:r>
+      <w:r>
+        <w:t xml:space="preserve">a value of 1 less than the minimum observed value (for the reasons described above). For each subsequent value, of</w:t>
+      </w:r>
+      <w:r>
+        <w:t xml:space="preserve"> </w:t>
+      </w:r>
+      <m:oMath>
+        <m:r>
+          <m:rPr/>
+          <m:t>G</m:t>
+        </m:r>
+      </m:oMath>
+      <w:r>
+        <w:t xml:space="preserve">, we take use the value of</w:t>
+      </w:r>
+      <w:r>
+        <w:t xml:space="preserve"> </w:t>
+      </w:r>
+      <m:oMath>
+        <m:r>
+          <m:rPr/>
+          <m:t>T</m:t>
+        </m:r>
+      </m:oMath>
+      <w:r>
+        <w:t xml:space="preserve"> </w:t>
+      </w:r>
+      <w:r>
+        <w:t xml:space="preserve">described by each unique index number contained in</w:t>
+      </w:r>
+      <w:r>
+        <w:t xml:space="preserve"> </w:t>
+      </w:r>
+      <m:oMath>
+        <m:r>
+          <m:rPr/>
+          <m:t>W</m:t>
+        </m:r>
+      </m:oMath>
+      <w:r>
+        <w:t xml:space="preserve">, as follows:</w:t>
+      </w:r>
+    </w:p>
+    <w:p>
+      <w:pPr>
+        <w:pStyle w:val="BodyText"/>
+      </w:pPr>
+      <m:oMathPara>
+        <m:oMathParaPr>
+          <m:jc m:val="center"/>
+        </m:oMathParaPr>
+        <m:oMath>
+          <m:sSubSup>
+            <m:e>
+              <m:r>
+                <m:rPr/>
+                <m:t>G</m:t>
+              </m:r>
+            </m:e>
+            <m:sub>
+              <m:r>
+                <m:rPr/>
+                <m:t>b</m:t>
+              </m:r>
+              <m:r>
+                <m:rPr/>
+                <m:t>=</m:t>
+              </m:r>
+              <m:r>
+                <m:rPr/>
+                <m:t>1</m:t>
+              </m:r>
+            </m:sub>
+            <m:sup>
+              <m:r>
+                <m:rPr/>
+                <m:t>(</m:t>
+              </m:r>
+              <m:r>
+                <m:rPr/>
+                <m:t>d</m:t>
+              </m:r>
+              <m:r>
+                <m:rPr/>
+                <m:t>)</m:t>
+              </m:r>
+            </m:sup>
+          </m:sSubSup>
+          <m:r>
+            <m:rPr/>
+            <m:t>=</m:t>
+          </m:r>
+          <m:r>
+            <m:rPr/>
+            <m:t>m</m:t>
+          </m:r>
+          <m:r>
+            <m:rPr/>
+            <m:t>i</m:t>
+          </m:r>
+          <m:r>
+            <m:rPr/>
+            <m:t>n</m:t>
+          </m:r>
+          <m:r>
+            <m:rPr/>
+            <m:t>(</m:t>
+          </m:r>
+          <m:sSup>
+            <m:e>
+              <m:r>
+                <m:rPr/>
+                <m:t>T</m:t>
+              </m:r>
+            </m:e>
+            <m:sup>
+              <m:r>
+                <m:rPr/>
+                <m:t>(</m:t>
+              </m:r>
+              <m:r>
+                <m:rPr/>
+                <m:t>d</m:t>
+              </m:r>
+              <m:r>
+                <m:rPr/>
+                <m:t>)</m:t>
+              </m:r>
+            </m:sup>
+          </m:sSup>
+          <m:r>
+            <m:rPr/>
+            <m:t>−</m:t>
+          </m:r>
+          <m:r>
+            <m:rPr/>
+            <m:t>1</m:t>
+          </m:r>
+          <m:r>
+            <m:rPr/>
+            <m:t>,</m:t>
+          </m:r>
+          <m:r>
+            <m:rPr/>
+            <m:t>f</m:t>
+          </m:r>
+          <m:r>
+            <m:rPr/>
+            <m:t>o</m:t>
+          </m:r>
+          <m:r>
+            <m:rPr/>
+            <m:t>r</m:t>
+          </m:r>
+          <m:r>
+            <m:rPr/>
+            <m:t>b</m:t>
+          </m:r>
+          <m:r>
+            <m:rPr/>
+            <m:t>&gt;</m:t>
+          </m:r>
+          <m:r>
+            <m:rPr/>
+            <m:t>1</m:t>
+          </m:r>
+          <m:r>
+            <m:rPr/>
+            <m:t>,</m:t>
+          </m:r>
+        </m:oMath>
+      </m:oMathPara>
+    </w:p>
+    <w:p>
+      <w:pPr>
+        <w:pStyle w:val="BodyText"/>
+      </w:pPr>
+      <m:oMathPara>
+        <m:oMathParaPr>
+          <m:jc m:val="center"/>
+        </m:oMathParaPr>
+        <m:oMath>
+          <m:sSubSup>
+            <m:e>
+              <m:r>
+                <m:rPr/>
+                <m:t>G</m:t>
+              </m:r>
+            </m:e>
+            <m:sub>
+              <m:r>
+                <m:rPr/>
+                <m:t>b</m:t>
+              </m:r>
+            </m:sub>
+            <m:sup>
+              <m:r>
+                <m:rPr/>
+                <m:t>(</m:t>
+              </m:r>
+              <m:r>
+                <m:rPr/>
+                <m:t>d</m:t>
+              </m:r>
+              <m:r>
+                <m:rPr/>
+                <m:t>)</m:t>
+              </m:r>
+            </m:sup>
+          </m:sSubSup>
+          <m:r>
+            <m:rPr/>
+            <m:t>=</m:t>
+          </m:r>
+          <m:sSubSup>
+            <m:e>
+              <m:r>
+                <m:rPr/>
+                <m:t>T</m:t>
+              </m:r>
+            </m:e>
+            <m:sub>
+              <m:sSubSup>
+                <m:e>
+                  <m:r>
+                    <m:rPr/>
+                    <m:t>W</m:t>
+                  </m:r>
+                </m:e>
+                <m:sub>
+                  <m:r>
+                    <m:rPr/>
+                    <m:t>i</m:t>
+                  </m:r>
+                </m:sub>
+                <m:sup>
+                  <m:r>
+                    <m:rPr/>
+                    <m:t>(</m:t>
+                  </m:r>
+                  <m:r>
+                    <m:rPr/>
+                    <m:t>d</m:t>
+                  </m:r>
+                  <m:r>
+                    <m:rPr/>
+                    <m:t>)</m:t>
+                  </m:r>
+                </m:sup>
+              </m:sSubSup>
+            </m:sub>
+            <m:sup>
+              <m:r>
+                <m:rPr/>
+                <m:t>(</m:t>
+              </m:r>
+              <m:r>
+                <m:rPr/>
+                <m:t>d</m:t>
+              </m:r>
+              <m:r>
+                <m:rPr/>
+                <m:t>)</m:t>
+              </m:r>
+            </m:sup>
+          </m:sSubSup>
+          <m:r>
+            <m:rPr/>
+            <m:t>,</m:t>
+          </m:r>
           <m:r>
             <m:rPr>
               <m:sty m:val="p"/>
@@ -2919,47 +3545,699 @@
             </m:sup>
           </m:sSubSup>
           <m:r>
-            <m:rPr>
-              <m:sty m:val="p"/>
-            </m:rPr>
-            <m:t>a</m:t>
+            <m:rPr/>
+            <m:t>,</m:t>
           </m:r>
-          <m:r>
-            <m:rPr>
-              <m:sty m:val="p"/>
-            </m:rPr>
-            <m:t>n</m:t>
-          </m:r>
-          <m:r>
-            <m:rPr>
-              <m:sty m:val="p"/>
-            </m:rPr>
-            <m:t>d</m:t>
-          </m:r>
-          <m:r>
-            <m:rPr/>
-            <m:t>b</m:t>
-          </m:r>
-          <m:r>
-            <m:rPr/>
-            <m:t>⊆</m:t>
-          </m:r>
-          <m:sSub>
-            <m:e>
-              <m:r>
-                <m:rPr/>
-                <m:t>τ</m:t>
-              </m:r>
-            </m:e>
-            <m:sub>
-              <m:r>
-                <m:rPr/>
-                <m:t>d</m:t>
-              </m:r>
-            </m:sub>
-          </m:sSub>
         </m:oMath>
       </m:oMathPara>
+    </w:p>
+    <w:p>
+      <w:pPr>
+        <w:pStyle w:val="BodyText"/>
+      </w:pPr>
+      <w:r>
+        <w:t xml:space="preserve">Following the steps above,</w:t>
+      </w:r>
+      <w:r>
+        <w:t xml:space="preserve"> </w:t>
+      </w:r>
+      <m:oMath>
+        <m:r>
+          <m:rPr/>
+          <m:t>G</m:t>
+        </m:r>
+      </m:oMath>
+      <w:r>
+        <w:t xml:space="preserve"> </w:t>
+      </w:r>
+      <w:r>
+        <w:t xml:space="preserve">is simply the unique elements of</w:t>
+      </w:r>
+      <w:r>
+        <w:t xml:space="preserve"> </w:t>
+      </w:r>
+      <m:oMath>
+        <m:r>
+          <m:rPr/>
+          <m:t>W</m:t>
+        </m:r>
+      </m:oMath>
+      <w:r>
+        <w:t xml:space="preserve">, begins before the minumum value, and ends after the maximum value. In other words</w:t>
+      </w:r>
+      <w:r>
+        <w:t xml:space="preserve"> </w:t>
+      </w:r>
+      <m:oMath>
+        <m:r>
+          <m:rPr/>
+          <m:t>G</m:t>
+        </m:r>
+      </m:oMath>
+      <w:r>
+        <w:t xml:space="preserve">, sample d in this manner, describes a unique window model of the form laid out in Equation __. Moving from one realization of</w:t>
+      </w:r>
+      <w:r>
+        <w:t xml:space="preserve"> </w:t>
+      </w:r>
+      <m:oMath>
+        <m:r>
+          <m:rPr/>
+          <m:t>G</m:t>
+        </m:r>
+      </m:oMath>
+      <w:r>
+        <w:t xml:space="preserve"> </w:t>
+      </w:r>
+      <w:r>
+        <w:t xml:space="preserve">to another, is a matter of changing the</w:t>
+      </w:r>
+      <w:r>
+        <w:t xml:space="preserve"> </w:t>
+      </w:r>
+      <m:oMath>
+        <m:r>
+          <m:rPr/>
+          <m:t>α</m:t>
+        </m:r>
+      </m:oMath>
+      <w:r>
+        <w:t xml:space="preserve"> </w:t>
+      </w:r>
+      <w:r>
+        <w:t xml:space="preserve">from one set of models to the next. We visualize the impact</w:t>
+      </w:r>
+      <w:r>
+        <w:t xml:space="preserve"> </w:t>
+      </w:r>
+      <m:oMath>
+        <m:r>
+          <m:rPr/>
+          <m:t>α</m:t>
+        </m:r>
+      </m:oMath>
+      <w:r>
+        <w:t xml:space="preserve"> </w:t>
+      </w:r>
+      <w:r>
+        <w:t xml:space="preserve">makes in determining the shape of</w:t>
+      </w:r>
+      <w:r>
+        <w:t xml:space="preserve"> </w:t>
+      </w:r>
+      <m:oMath>
+        <m:r>
+          <m:rPr/>
+          <m:t>G</m:t>
+        </m:r>
+      </m:oMath>
+      <w:r>
+        <w:t xml:space="preserve"> </w:t>
+      </w:r>
+      <w:r>
+        <w:t xml:space="preserve">below, where we discuss prior elicitation and the starting model,</w:t>
+      </w:r>
+      <w:r>
+        <w:t xml:space="preserve"> </w:t>
+      </w:r>
+      <m:oMath>
+        <m:r>
+          <m:rPr/>
+          <m:t>M</m:t>
+        </m:r>
+      </m:oMath>
+      <w:r>
+        <w:t xml:space="preserve">.</w:t>
+      </w:r>
+    </w:p>
+    <w:p>
+      <w:pPr>
+        <w:pStyle w:val="BodyText"/>
+      </w:pPr>
+      <w:r>
+        <w:t xml:space="preserve">As commonly used in MCMC methods, we use a normal proposal distribution with a specified variance to update</w:t>
+      </w:r>
+      <w:r>
+        <w:t xml:space="preserve"> </w:t>
+      </w:r>
+      <m:oMath>
+        <m:r>
+          <m:rPr/>
+          <m:t>α</m:t>
+        </m:r>
+      </m:oMath>
+      <w:r>
+        <w:t xml:space="preserve"> </w:t>
+      </w:r>
+      <w:r>
+        <w:t xml:space="preserve">from one model (</w:t>
+      </w:r>
+      <m:oMath>
+        <m:r>
+          <m:rPr/>
+          <m:t>M</m:t>
+        </m:r>
+      </m:oMath>
+      <w:r>
+        <w:t xml:space="preserve">) to the next (</w:t>
+      </w:r>
+      <m:oMath>
+        <m:r>
+          <m:rPr/>
+          <m:t>M</m:t>
+        </m:r>
+        <m:r>
+          <m:rPr/>
+          <m:t>′</m:t>
+        </m:r>
+      </m:oMath>
+      <w:r>
+        <w:t xml:space="preserve">)</w:t>
+      </w:r>
+      <w:r>
+        <w:t xml:space="preserve"> </w:t>
+      </w:r>
+      <w:r>
+        <w:t xml:space="preserve">(</w:t>
+      </w:r>
+      <w:r>
+        <w:rPr>
+          <w:b/>
+        </w:rPr>
+        <w:t xml:space="preserve">???</w:t>
+      </w:r>
+      <w:r>
+        <w:t xml:space="preserve">)</w:t>
+      </w:r>
+      <w:r>
+        <w:t xml:space="preserve">. This produces a random walk on the auxiliary parameter</w:t>
+      </w:r>
+      <w:r>
+        <w:t xml:space="preserve"> </w:t>
+      </w:r>
+      <m:oMath>
+        <m:r>
+          <m:rPr/>
+          <m:t>α</m:t>
+        </m:r>
+      </m:oMath>
+      <w:r>
+        <w:t xml:space="preserve"> </w:t>
+      </w:r>
+      <w:r>
+        <w:t xml:space="preserve">which sequentially updates the probability of window breaks, by adjusting the probability of a window break at each value of APC. Based on the acceptance probability described below, the chain will converge to better fitting sets of window models with each additional draw of</w:t>
+      </w:r>
+      <w:r>
+        <w:t xml:space="preserve"> </w:t>
+      </w:r>
+      <m:oMath>
+        <m:r>
+          <m:rPr/>
+          <m:t>G</m:t>
+        </m:r>
+      </m:oMath>
+      <w:r>
+        <w:t xml:space="preserve">.</w:t>
+      </w:r>
+    </w:p>
+    <w:p>
+      <w:pPr>
+        <w:pStyle w:val="Heading2"/>
+      </w:pPr>
+      <w:bookmarkStart w:id="27" w:name="step-2-specify-a-starting-model-m"/>
+      <w:bookmarkEnd w:id="27"/>
+      <w:r>
+        <w:t xml:space="preserve">Step 2: Specify a Starting Model</w:t>
+      </w:r>
+      <w:r>
+        <w:t xml:space="preserve"> </w:t>
+      </w:r>
+      <m:oMath>
+        <m:r>
+          <m:rPr/>
+          <m:t>M</m:t>
+        </m:r>
+      </m:oMath>
+    </w:p>
+    <w:p>
+      <w:pPr>
+        <w:pStyle w:val="FirstParagraph"/>
+      </w:pPr>
+      <w:r>
+        <w:t xml:space="preserve">Sampling window breaks as outlined in step 1 makes the ellicitation of more and less informative priors straightforward. In particular, the</w:t>
+      </w:r>
+      <w:r>
+        <w:t xml:space="preserve"> </w:t>
+      </w:r>
+      <m:oMath>
+        <m:r>
+          <m:rPr/>
+          <m:t>α</m:t>
+        </m:r>
+      </m:oMath>
+      <w:r>
+        <w:t xml:space="preserve"> </w:t>
+      </w:r>
+      <w:r>
+        <w:t xml:space="preserve">identifies the probability that a break occurs between two contiguous groupings of age, period or cohort. An larger</w:t>
+      </w:r>
+      <w:r>
+        <w:t xml:space="preserve"> </w:t>
+      </w:r>
+      <m:oMath>
+        <m:r>
+          <m:rPr/>
+          <m:t>α</m:t>
+        </m:r>
+      </m:oMath>
+      <w:r>
+        <w:t xml:space="preserve"> </w:t>
+      </w:r>
+      <w:r>
+        <w:t xml:space="preserve">value represents a more diffuse simplex</w:t>
+      </w:r>
+      <w:r>
+        <w:t xml:space="preserve"> </w:t>
+      </w:r>
+      <w:r>
+        <w:t xml:space="preserve">(Gelman 2014:69)</w:t>
+      </w:r>
+      <w:r>
+        <w:t xml:space="preserve">. Smaller values indicate less weight,</w:t>
+      </w:r>
+      <w:r>
+        <w:t xml:space="preserve"> </w:t>
+      </w:r>
+      <w:r>
+        <w:rPr>
+          <w:i/>
+        </w:rPr>
+        <w:t xml:space="preserve">i.e.</w:t>
+      </w:r>
+      <w:r>
+        <w:t xml:space="preserve"> </w:t>
+      </w:r>
+      <w:r>
+        <w:t xml:space="preserve">it is less likely to be a window break, and larger values indicate more weight, or it is more likely to be a window break. The meaning of</w:t>
+      </w:r>
+      <w:r>
+        <w:t xml:space="preserve"> </w:t>
+      </w:r>
+      <m:oMath>
+        <m:r>
+          <m:rPr/>
+          <m:t>α</m:t>
+        </m:r>
+      </m:oMath>
+      <w:r>
+        <w:t xml:space="preserve"> </w:t>
+      </w:r>
+      <w:r>
+        <w:t xml:space="preserve">parameter in the Dirichelet distriution for equations __ to __ is pictured in Figure 1 below.</w:t>
+      </w:r>
+    </w:p>
+    <w:p>
+      <w:pPr>
+        <w:pStyle w:val="BodyText"/>
+      </w:pPr>
+      <w:r>
+        <w:t xml:space="preserve">Each panel of Figure 1 depicts 1,000 random draws from Equations __ and __ across a continuous variable of 8 dimensions. In the top panel, each</w:t>
+      </w:r>
+      <w:r>
+        <w:t xml:space="preserve"> </w:t>
+      </w:r>
+      <m:oMath>
+        <m:r>
+          <m:rPr/>
+          <m:t>α</m:t>
+        </m:r>
+      </m:oMath>
+      <w:r>
+        <w:t xml:space="preserve"> </w:t>
+      </w:r>
+      <w:r>
+        <w:t xml:space="preserve">is equal to 1. The bar graph reports the proportion of times that each dimension represents a new windows break. The first dimension is equal to 100% (as required to span the entire range, the first dummy variable must begin with the minimum value). Beyond that, the rest begin a window break nearly all of the time, with an average number of breaks equal to 7.2. By contrast, the bottom panel has a non-uniform array of</w:t>
+      </w:r>
+      <w:r>
+        <w:t xml:space="preserve"> </w:t>
+      </w:r>
+      <m:oMath>
+        <m:r>
+          <m:rPr/>
+          <m:t>α</m:t>
+        </m:r>
+      </m:oMath>
+      <w:r>
+        <w:t xml:space="preserve"> </w:t>
+      </w:r>
+      <w:r>
+        <w:t xml:space="preserve">values spanning 0.3 to 17.8. In response, the probability of window breaks is different between each value, with the highest probablities corresponding to the highest values in</w:t>
+      </w:r>
+      <w:r>
+        <w:t xml:space="preserve"> </w:t>
+      </w:r>
+      <m:oMath>
+        <m:r>
+          <m:rPr/>
+          <m:t>α</m:t>
+        </m:r>
+      </m:oMath>
+      <w:r>
+        <w:t xml:space="preserve">, and the lowest values corresponding to the lowest values of</w:t>
+      </w:r>
+      <w:r>
+        <w:t xml:space="preserve"> </w:t>
+      </w:r>
+      <m:oMath>
+        <m:r>
+          <m:rPr/>
+          <m:t>α</m:t>
+        </m:r>
+      </m:oMath>
+      <w:r>
+        <w:t xml:space="preserve">. The average number of window breaks in for this distribution is about one-third less than the top panel at 4.4.</w:t>
+      </w:r>
+    </w:p>
+    <w:p>
+      <w:pPr>
+        <w:pStyle w:val="BodyText"/>
+      </w:pPr>
+      <w:r>
+        <w:t xml:space="preserve">[Figure 1 About Here]</w:t>
+      </w:r>
+    </w:p>
+    <w:p>
+      <w:pPr>
+        <w:pStyle w:val="BodyText"/>
+      </w:pPr>
+      <w:r>
+        <w:t xml:space="preserve">Figure 1 illustrates that the higher the value</w:t>
+      </w:r>
+      <w:r>
+        <w:t xml:space="preserve"> </w:t>
+      </w:r>
+      <m:oMath>
+        <m:r>
+          <m:rPr/>
+          <m:t>α</m:t>
+        </m:r>
+      </m:oMath>
+      <w:r>
+        <w:t xml:space="preserve">, the higher the probability that the corresponding observed value will be a window break. Accordingly, the Dirichelet also makes it easy to specify more and less informative priors. A researcher can ellicit a more informative prior by placing larger values of</w:t>
+      </w:r>
+      <w:r>
+        <w:t xml:space="preserve"> </w:t>
+      </w:r>
+      <m:oMath>
+        <m:r>
+          <m:rPr/>
+          <m:t>α</m:t>
+        </m:r>
+      </m:oMath>
+      <w:r>
+        <w:t xml:space="preserve"> </w:t>
+      </w:r>
+      <w:r>
+        <w:t xml:space="preserve">on particular values of a dimension</w:t>
+      </w:r>
+      <w:r>
+        <w:t xml:space="preserve"> </w:t>
+      </w:r>
+      <m:oMath>
+        <m:r>
+          <m:rPr/>
+          <m:t>d</m:t>
+        </m:r>
+      </m:oMath>
+      <w:r>
+        <w:t xml:space="preserve"> </w:t>
+      </w:r>
+      <w:r>
+        <w:t xml:space="preserve">to make it more probable that this will constitute a window break. The final requirement of this step is to choose a starting model</w:t>
+      </w:r>
+      <w:r>
+        <w:t xml:space="preserve"> </w:t>
+      </w:r>
+      <m:oMath>
+        <m:r>
+          <m:rPr/>
+          <m:t>M</m:t>
+        </m:r>
+      </m:oMath>
+      <w:r>
+        <w:t xml:space="preserve">. We choose</w:t>
+      </w:r>
+      <w:r>
+        <w:t xml:space="preserve"> </w:t>
+      </w:r>
+      <m:oMath>
+        <m:r>
+          <m:rPr/>
+          <m:t>M</m:t>
+        </m:r>
+      </m:oMath>
+      <w:r>
+        <w:t xml:space="preserve"> </w:t>
+      </w:r>
+      <w:r>
+        <w:t xml:space="preserve">such that it starts close to the target model,</w:t>
+      </w:r>
+      <w:r>
+        <w:t xml:space="preserve"> </w:t>
+      </w:r>
+      <w:r>
+        <w:rPr>
+          <w:i/>
+        </w:rPr>
+        <w:t xml:space="preserve">i.e.</w:t>
+      </w:r>
+      <w:r>
+        <w:t xml:space="preserve">, there are a large number of window breaks. To accomplish this, we set the initial value of each</w:t>
+      </w:r>
+      <w:r>
+        <w:t xml:space="preserve"> </w:t>
+      </w:r>
+      <m:oMath>
+        <m:r>
+          <m:rPr/>
+          <m:t>α</m:t>
+        </m:r>
+      </m:oMath>
+      <w:r>
+        <w:t xml:space="preserve"> </w:t>
+      </w:r>
+      <w:r>
+        <w:t xml:space="preserve">to the dimensionality of the A, P, or C. As with the example outlined in Figure 1, the mean number of window breaks between the maximum value of each A, P, or C. This is consistent with the interpretation of</w:t>
+      </w:r>
+      <w:r>
+        <w:t xml:space="preserve"> </w:t>
+      </w:r>
+      <w:r>
+        <w:t xml:space="preserve">$\alphas$</w:t>
+      </w:r>
+      <w:r>
+        <w:t xml:space="preserve"> </w:t>
+      </w:r>
+      <w:r>
+        <w:t xml:space="preserve">as</w:t>
+      </w:r>
+      <w:r>
+        <w:t xml:space="preserve"> </w:t>
+      </w:r>
+      <w:r>
+        <w:t xml:space="preserve">“</w:t>
+      </w:r>
+      <w:r>
+        <w:t xml:space="preserve">prior sample size</w:t>
+      </w:r>
+      <w:r>
+        <w:t xml:space="preserve">”</w:t>
+      </w:r>
+      <w:r>
+        <w:t xml:space="preserve"> </w:t>
+      </w:r>
+      <w:r>
+        <w:rPr>
+          <w:rStyle w:val="VerbatimChar"/>
+        </w:rPr>
+        <w:t xml:space="preserve">cite gelman</w:t>
+      </w:r>
+      <w:r>
+        <w:t xml:space="preserve">. This prior sample size is approximately the size of the window breaks less one (as the mean value in the xample above). Alternative starting values are possible, as are different starting values for multiple MCMC chains.</w:t>
+      </w:r>
+    </w:p>
+    <w:p>
+      <w:pPr>
+        <w:pStyle w:val="Heading2"/>
+      </w:pPr>
+      <w:bookmarkStart w:id="28" w:name="step-3-accept-or-reject-proposed-models-in-a-markov-chain"/>
+      <w:bookmarkEnd w:id="28"/>
+      <w:r>
+        <w:t xml:space="preserve">Step 3: Accept or Reject Proposed Models in a Markov Chain</w:t>
+      </w:r>
+    </w:p>
+    <w:p>
+      <w:pPr>
+        <w:pStyle w:val="FirstParagraph"/>
+      </w:pPr>
+      <w:r>
+        <w:t xml:space="preserve">Having identified the sampling procedure, the proposal density, and the starting vaues, the next step is sample proposal models and accept or reject them. As outlined above, each chain takes the current model,</w:t>
+      </w:r>
+      <w:r>
+        <w:t xml:space="preserve"> </w:t>
+      </w:r>
+      <m:oMath>
+        <m:r>
+          <m:rPr/>
+          <m:t>M</m:t>
+        </m:r>
+      </m:oMath>
+      <w:r>
+        <w:t xml:space="preserve">, and samples</w:t>
+      </w:r>
+      <w:r>
+        <w:t xml:space="preserve"> </w:t>
+      </w:r>
+      <m:oMath>
+        <m:r>
+          <m:rPr/>
+          <m:t>M</m:t>
+        </m:r>
+        <m:r>
+          <m:rPr/>
+          <m:t>′</m:t>
+        </m:r>
+      </m:oMath>
+      <w:r>
+        <w:t xml:space="preserve"> </w:t>
+      </w:r>
+      <w:r>
+        <w:t xml:space="preserve">by permuting the vector of</w:t>
+      </w:r>
+      <w:r>
+        <w:t xml:space="preserve"> </w:t>
+      </w:r>
+      <w:r>
+        <w:t xml:space="preserve">$\alphas$</w:t>
+      </w:r>
+      <w:r>
+        <w:t xml:space="preserve"> </w:t>
+      </w:r>
+      <w:r>
+        <w:t xml:space="preserve">from a normal distribution. These</w:t>
+      </w:r>
+      <w:r>
+        <w:t xml:space="preserve"> </w:t>
+      </w:r>
+      <m:oMath>
+        <m:r>
+          <m:rPr/>
+          <m:t>α</m:t>
+        </m:r>
+        <m:r>
+          <m:rPr/>
+          <m:t>′</m:t>
+        </m:r>
+      </m:oMath>
+      <w:r>
+        <w:t xml:space="preserve"> </w:t>
+      </w:r>
+      <w:r>
+        <w:t xml:space="preserve">values are used to draw a model of window constraints</w:t>
+      </w:r>
+      <w:r>
+        <w:t xml:space="preserve"> </w:t>
+      </w:r>
+      <m:oMath>
+        <m:r>
+          <m:rPr/>
+          <m:t>M</m:t>
+        </m:r>
+        <m:r>
+          <m:rPr/>
+          <m:t>′</m:t>
+        </m:r>
+      </m:oMath>
+      <w:r>
+        <w:t xml:space="preserve">. Whether to accpet</w:t>
+      </w:r>
+      <w:r>
+        <w:t xml:space="preserve"> </w:t>
+      </w:r>
+      <m:oMath>
+        <m:r>
+          <m:rPr/>
+          <m:t>M</m:t>
+        </m:r>
+        <m:r>
+          <m:rPr/>
+          <m:t>′</m:t>
+        </m:r>
+      </m:oMath>
+      <w:r>
+        <w:t xml:space="preserve"> </w:t>
+      </w:r>
+      <w:r>
+        <w:t xml:space="preserve">in favor of</w:t>
+      </w:r>
+      <w:r>
+        <w:t xml:space="preserve"> </w:t>
+      </w:r>
+      <m:oMath>
+        <m:r>
+          <m:rPr/>
+          <m:t>M</m:t>
+        </m:r>
+      </m:oMath>
+      <w:r>
+        <w:t xml:space="preserve"> </w:t>
+      </w:r>
+      <w:r>
+        <w:t xml:space="preserve">becomes a problem of model comparison. We adopt the jumping kernel described in Hoeting, et al.</w:t>
+      </w:r>
+      <w:r>
+        <w:t xml:space="preserve"> </w:t>
+      </w:r>
+      <w:r>
+        <w:t xml:space="preserve">(1999)</w:t>
+      </w:r>
+      <w:r>
+        <w:t xml:space="preserve">, for the MC3 algortihm, which accepts model</w:t>
+      </w:r>
+      <w:r>
+        <w:t xml:space="preserve"> </w:t>
+      </w:r>
+      <m:oMath>
+        <m:r>
+          <m:rPr/>
+          <m:t>M</m:t>
+        </m:r>
+        <m:r>
+          <m:rPr/>
+          <m:t>′</m:t>
+        </m:r>
+      </m:oMath>
+      <w:r>
+        <w:t xml:space="preserve"> </w:t>
+      </w:r>
+      <w:r>
+        <w:t xml:space="preserve">with a probability</w:t>
+      </w:r>
+      <w:r>
+        <w:t xml:space="preserve"> </w:t>
+      </w:r>
+      <m:oMath>
+        <m:r>
+          <m:rPr/>
+          <m:t>R</m:t>
+        </m:r>
+      </m:oMath>
+      <w:r>
+        <w:t xml:space="preserve"> </w:t>
+      </w:r>
+      <w:r>
+        <w:t xml:space="preserve">based upon the minimum of .</w:t>
+      </w:r>
     </w:p>
     <w:p>
       <w:pPr>
@@ -2970,76 +4248,219 @@
           <m:jc m:val="center"/>
         </m:oMathParaPr>
         <m:oMath>
-          <m:sSup>
-            <m:e>
-              <m:r>
-                <m:rPr/>
-                <m:t>B</m:t>
-              </m:r>
-            </m:e>
-            <m:sup>
-              <m:r>
-                <m:rPr/>
-                <m:t>(</m:t>
-              </m:r>
-              <m:r>
-                <m:rPr/>
-                <m:t>d</m:t>
-              </m:r>
-              <m:r>
-                <m:rPr/>
-                <m:t>)</m:t>
-              </m:r>
-            </m:sup>
-          </m:sSup>
-          <m:r>
-            <m:rPr/>
-            <m:t>∼</m:t>
-          </m:r>
-          <m:r>
-            <m:rPr/>
-            <m:t>D</m:t>
-          </m:r>
-          <m:r>
-            <m:rPr/>
-            <m:t>i</m:t>
-          </m:r>
-          <m:r>
-            <m:rPr/>
-            <m:t>r</m:t>
-          </m:r>
-          <m:r>
-            <m:rPr/>
-            <m:t>(</m:t>
-          </m:r>
-          <m:sSub>
-            <m:e>
-              <m:r>
-                <m:rPr/>
-                <m:t>α</m:t>
-              </m:r>
-            </m:e>
-            <m:sub>
-              <m:sSub>
-                <m:e>
-                  <m:r>
-                    <m:rPr/>
-                    <m:t>τ</m:t>
-                  </m:r>
-                </m:e>
-                <m:sub>
-                  <m:r>
-                    <m:rPr/>
-                    <m:t>d</m:t>
-                  </m:r>
-                </m:sub>
-              </m:sSub>
-            </m:sub>
-          </m:sSub>
-          <m:r>
-            <m:rPr/>
-            <m:t>)</m:t>
-          </m:r>
+          <m:m>
+            <m:mPr>
+              <m:baseJc m:val="center"/>
+              <m:plcHide m:val="on"/>
+              <m:mcs>
+                <m:mc>
+                  <m:mcPr>
+                    <m:mcJc m:val="right"/>
+                  </m:mcPr>
+                </m:mc>
+                <m:mc>
+                  <m:mcPr>
+                    <m:mcJc m:val="left"/>
+                  </m:mcPr>
+                </m:mc>
+              </m:mcs>
+            </m:mPr>
+            <m:mr>
+              <m:e>
+                <m:r>
+                  <m:rPr/>
+                  <m:t>R</m:t>
+                </m:r>
+              </m:e>
+              <m:e>
+                <m:r>
+                  <m:rPr/>
+                  <m:t>=</m:t>
+                </m:r>
+                <m:r>
+                  <m:rPr/>
+                  <m:t>m</m:t>
+                </m:r>
+                <m:r>
+                  <m:rPr/>
+                  <m:t>i</m:t>
+                </m:r>
+                <m:r>
+                  <m:rPr/>
+                  <m:t>n</m:t>
+                </m:r>
+                <m:r>
+                  <m:rPr/>
+                  <m:t>{</m:t>
+                </m:r>
+                <m:r>
+                  <m:rPr/>
+                  <m:t>1</m:t>
+                </m:r>
+                <m:r>
+                  <m:rPr/>
+                  <m:t>,</m:t>
+                </m:r>
+                <m:f>
+                  <m:fPr>
+                    <m:type m:val="bar"/>
+                  </m:fPr>
+                  <m:num>
+                    <m:r>
+                      <m:rPr/>
+                      <m:t>p</m:t>
+                    </m:r>
+                    <m:r>
+                      <m:rPr/>
+                      <m:t>(</m:t>
+                    </m:r>
+                    <m:r>
+                      <m:rPr/>
+                      <m:t>M</m:t>
+                    </m:r>
+                    <m:r>
+                      <m:rPr/>
+                      <m:t>′</m:t>
+                    </m:r>
+                    <m:r>
+                      <m:rPr/>
+                      <m:t>|</m:t>
+                    </m:r>
+                    <m:r>
+                      <m:rPr/>
+                      <m:t>D</m:t>
+                    </m:r>
+                    <m:r>
+                      <m:rPr/>
+                      <m:t>)</m:t>
+                    </m:r>
+                  </m:num>
+                  <m:den>
+                    <m:r>
+                      <m:rPr/>
+                      <m:t>p</m:t>
+                    </m:r>
+                    <m:r>
+                      <m:rPr/>
+                      <m:t>(</m:t>
+                    </m:r>
+                    <m:r>
+                      <m:rPr/>
+                      <m:t>M</m:t>
+                    </m:r>
+                    <m:r>
+                      <m:rPr/>
+                      <m:t>|</m:t>
+                    </m:r>
+                    <m:r>
+                      <m:rPr/>
+                      <m:t>D</m:t>
+                    </m:r>
+                    <m:r>
+                      <m:rPr/>
+                      <m:t>)</m:t>
+                    </m:r>
+                  </m:den>
+                </m:f>
+                <m:r>
+                  <m:rPr/>
+                  <m:t>}</m:t>
+                </m:r>
+              </m:e>
+            </m:mr>
+            <m:mr>
+              <m:e/>
+              <m:e>
+                <m:r>
+                  <m:rPr/>
+                  <m:t>=</m:t>
+                </m:r>
+                <m:r>
+                  <m:rPr/>
+                  <m:t>m</m:t>
+                </m:r>
+                <m:r>
+                  <m:rPr/>
+                  <m:t>i</m:t>
+                </m:r>
+                <m:r>
+                  <m:rPr/>
+                  <m:t>n</m:t>
+                </m:r>
+                <m:r>
+                  <m:rPr/>
+                  <m:t>{</m:t>
+                </m:r>
+                <m:r>
+                  <m:rPr/>
+                  <m:t>1</m:t>
+                </m:r>
+                <m:r>
+                  <m:rPr/>
+                  <m:t>,</m:t>
+                </m:r>
+                <m:f>
+                  <m:fPr>
+                    <m:type m:val="bar"/>
+                  </m:fPr>
+                  <m:num>
+                    <m:sSup>
+                      <m:e>
+                        <m:r>
+                          <m:rPr/>
+                          <m:t>e</m:t>
+                        </m:r>
+                      </m:e>
+                      <m:sup>
+                        <m:r>
+                          <m:rPr/>
+                          <m:t>B</m:t>
+                        </m:r>
+                        <m:r>
+                          <m:rPr/>
+                          <m:t>I</m:t>
+                        </m:r>
+                        <m:r>
+                          <m:rPr/>
+                          <m:t>C</m:t>
+                        </m:r>
+                        <m:r>
+                          <m:rPr/>
+                          <m:t>′</m:t>
+                        </m:r>
+                        <m:r>
+                          <m:rPr/>
+                          <m:t>−</m:t>
+                        </m:r>
+                        <m:r>
+                          <m:rPr/>
+                          <m:t>B</m:t>
+                        </m:r>
+                        <m:r>
+                          <m:rPr/>
+                          <m:t>I</m:t>
+                        </m:r>
+                        <m:r>
+                          <m:rPr/>
+                          <m:t>C</m:t>
+                        </m:r>
+                      </m:sup>
+                    </m:sSup>
+                  </m:num>
+                  <m:den>
+                    <m:r>
+                      <m:rPr/>
+                      <m:t>2</m:t>
+                    </m:r>
+                  </m:den>
+                </m:f>
+                <m:r>
+                  <m:rPr/>
+                  <m:t>}</m:t>
+                </m:r>
+              </m:e>
+            </m:mr>
+          </m:m>
         </m:oMath>
       </m:oMathPara>
     </w:p>
@@ -3048,1013 +4469,91 @@
         <w:pStyle w:val="BodyText"/>
       </w:pPr>
       <w:r>
-        <w:t xml:space="preserve">Where</w:t>
-      </w:r>
-      <w:r>
-        <w:t xml:space="preserve"> </w:t>
-      </w:r>
-      <m:oMath>
-        <m:sSub>
-          <m:e>
-            <m:r>
-              <m:rPr/>
-              <m:t>τ</m:t>
-            </m:r>
-          </m:e>
-          <m:sub>
-            <m:r>
-              <m:rPr/>
-              <m:t>d</m:t>
-            </m:r>
-          </m:sub>
-        </m:sSub>
-      </m:oMath>
-      <w:r>
-        <w:t xml:space="preserve"> </w:t>
-      </w:r>
-      <w:r>
-        <w:t xml:space="preserve">is the index number for the APC effects (the</w:t>
-      </w:r>
-      <w:r>
-        <w:t xml:space="preserve"> </w:t>
-      </w:r>
-      <m:oMath>
-        <m:r>
-          <m:rPr/>
-          <m:t>λ</m:t>
-        </m:r>
-      </m:oMath>
-      <w:r>
-        <w:t xml:space="preserve">,</w:t>
-      </w:r>
-      <w:r>
-        <w:t xml:space="preserve"> </w:t>
-      </w:r>
-      <m:oMath>
-        <m:r>
-          <m:rPr/>
-          <m:t>ρ</m:t>
-        </m:r>
-      </m:oMath>
-      <w:r>
-        <w:t xml:space="preserve">, or</w:t>
-      </w:r>
-      <w:r>
-        <w:t xml:space="preserve"> </w:t>
-      </w:r>
-      <m:oMath>
-        <m:r>
-          <m:rPr/>
-          <m:t>κ</m:t>
-        </m:r>
-      </m:oMath>
-      <w:r>
-        <w:t xml:space="preserve"> </w:t>
-      </w:r>
-      <w:r>
-        <w:t xml:space="preserve">of equaiton 1)</w:t>
-      </w:r>
-      <w:r>
-        <w:t xml:space="preserve"> </w:t>
-      </w:r>
-      <m:oMath>
-        <m:r>
-          <m:rPr/>
-          <m:t>T</m:t>
-        </m:r>
-      </m:oMath>
-      <w:r>
-        <w:t xml:space="preserve"> </w:t>
-      </w:r>
-      <w:r>
-        <w:t xml:space="preserve">is the continuous vector of values (the</w:t>
-      </w:r>
-      <w:r>
-        <w:t xml:space="preserve"> </w:t>
-      </w:r>
-      <m:oMath>
-        <m:r>
-          <m:rPr/>
-          <m:t>A</m:t>
-        </m:r>
-      </m:oMath>
-      <w:r>
-        <w:t xml:space="preserve">,</w:t>
-      </w:r>
-      <m:oMath>
-        <m:r>
-          <m:rPr/>
-          <m:t>P</m:t>
-        </m:r>
-      </m:oMath>
-      <w:r>
-        <w:t xml:space="preserve">, or</w:t>
-      </w:r>
-      <w:r>
-        <w:t xml:space="preserve"> </w:t>
-      </w:r>
-      <m:oMath>
-        <m:r>
-          <m:rPr/>
-          <m:t>C</m:t>
-        </m:r>
-      </m:oMath>
-      <w:r>
-        <w:t xml:space="preserve"> </w:t>
-      </w:r>
-      <w:r>
-        <w:t xml:space="preserve">of equation 1). We take the rounded value of the product of the cumulative sum of</w:t>
-      </w:r>
-      <w:r>
-        <w:t xml:space="preserve"> </w:t>
-      </w:r>
-      <m:oMath>
-        <m:r>
-          <m:rPr/>
-          <m:t>B</m:t>
-        </m:r>
-      </m:oMath>
-      <w:r>
-        <w:t xml:space="preserve"> </w:t>
-      </w:r>
-      <w:r>
-        <w:t xml:space="preserve">and the maximum index value of A, P, or C, which provides a stirng of integers from 1 to the maximum index values. These integers identify continuous groupings of windows. Back to the binary example above, the floor-rounded cumulative sum,</w:t>
-      </w:r>
-      <w:r>
-        <w:t xml:space="preserve"> </w:t>
-      </w:r>
-      <m:oMath>
-        <m:r>
-          <m:rPr/>
-          <m:t>W</m:t>
-        </m:r>
-      </m:oMath>
-      <w:r>
-        <w:t xml:space="preserve"> </w:t>
-      </w:r>
-      <w:r>
-        <w:t xml:space="preserve">would be a vector of</w:t>
-      </w:r>
-      <w:r>
-        <w:t xml:space="preserve"> </w:t>
+        <w:t xml:space="preserve">The chain</w:t>
+      </w:r>
+      <w:r>
+        <w:t xml:space="preserve"> </w:t>
+      </w:r>
+      <m:oMath>
+        <m:r>
+          <m:rPr/>
+          <m:t>M</m:t>
+        </m:r>
+        <m:r>
+          <m:rPr/>
+          <m:t>′</m:t>
+        </m:r>
+      </m:oMath>
+      <w:r>
+        <w:t xml:space="preserve"> </w:t>
+      </w:r>
+      <w:r>
+        <w:t xml:space="preserve">is accepted if</w:t>
+      </w:r>
+      <w:r>
+        <w:t xml:space="preserve"> </w:t>
+      </w:r>
+      <m:oMath>
+        <m:r>
+          <m:rPr/>
+          <m:t>R</m:t>
+        </m:r>
+      </m:oMath>
+      <w:r>
+        <w:t xml:space="preserve"> </w:t>
+      </w:r>
+      <w:r>
+        <w:t xml:space="preserve">is greater than a value drawn from a uniform distribution between 0 and 1 (</w:t>
+      </w:r>
+      <m:oMath>
+        <m:r>
+          <m:rPr/>
+          <m:t>R</m:t>
+        </m:r>
+        <m:r>
+          <m:rPr/>
+          <m:t>&gt;</m:t>
+        </m:r>
+        <m:r>
+          <m:rPr/>
+          <m:t>U</m:t>
+        </m:r>
+        <m:r>
+          <m:rPr/>
+          <m:t>∼</m:t>
+        </m:r>
+        <m:r>
+          <m:rPr/>
+          <m:t>(</m:t>
+        </m:r>
+        <m:r>
+          <m:rPr/>
+          <m:t>0</m:t>
+        </m:r>
+        <m:r>
+          <m:rPr/>
+          <m:t>,</m:t>
+        </m:r>
+        <m:r>
+          <m:rPr/>
+          <m:t>1</m:t>
+        </m:r>
+        <m:r>
+          <m:rPr/>
+          <m:t>)</m:t>
+        </m:r>
+      </m:oMath>
+      <w:r>
+        <w:t xml:space="preserve">). The Bayes Factor above can be difficult to calculate, depending on the model and the priors. There are, however, a number of possibilities, including use of the BIC approximation to the Bayes Factor</w:t>
       </w:r>
       <w:r>
         <w:rPr>
           <w:rStyle w:val="VerbatimChar"/>
         </w:rPr>
-        <w:t xml:space="preserve">26 ones, followed by 20 twoes --- this is wrong; needs edited; as does the next two sentences</w:t>
+        <w:t xml:space="preserve">citaiton</w:t>
       </w:r>
       <w:r>
         <w:t xml:space="preserve">.</w:t>
-      </w:r>
-      <w:r>
-        <w:t xml:space="preserve"> </w:t>
-      </w:r>
-      <m:oMath>
-        <m:r>
-          <m:rPr/>
-          <m:t>G</m:t>
-        </m:r>
-      </m:oMath>
-      <w:r>
-        <w:t xml:space="preserve"> </w:t>
-      </w:r>
-      <w:r>
-        <w:t xml:space="preserve">is simply the unique elements of</w:t>
-      </w:r>
-      <w:r>
-        <w:t xml:space="preserve"> </w:t>
-      </w:r>
-      <m:oMath>
-        <m:r>
-          <m:rPr/>
-          <m:t>W</m:t>
-        </m:r>
-      </m:oMath>
-      <w:r>
-        <w:t xml:space="preserve">, begins before the minumum value, and ends after the maximum value. In other words</w:t>
-      </w:r>
-      <w:r>
-        <w:t xml:space="preserve"> </w:t>
-      </w:r>
-      <m:oMath>
-        <m:r>
-          <m:rPr/>
-          <m:t>G</m:t>
-        </m:r>
-      </m:oMath>
-      <w:r>
-        <w:t xml:space="preserve">, sample d in this manner, describes a unique window model of the form laid out in Equation __. Moving from one realization of</w:t>
-      </w:r>
-      <w:r>
-        <w:t xml:space="preserve"> </w:t>
-      </w:r>
-      <m:oMath>
-        <m:r>
-          <m:rPr/>
-          <m:t>G</m:t>
-        </m:r>
-      </m:oMath>
-      <w:r>
-        <w:t xml:space="preserve"> </w:t>
-      </w:r>
-      <w:r>
-        <w:t xml:space="preserve">to another, is a matter of changing the</w:t>
-      </w:r>
-      <w:r>
-        <w:t xml:space="preserve"> </w:t>
-      </w:r>
-      <m:oMath>
-        <m:r>
-          <m:rPr/>
-          <m:t>α</m:t>
-        </m:r>
-      </m:oMath>
-      <w:r>
-        <w:t xml:space="preserve"> </w:t>
-      </w:r>
-      <w:r>
-        <w:t xml:space="preserve">from one set of models to the next.</w:t>
-      </w:r>
-    </w:p>
-    <w:p>
-      <w:pPr>
-        <w:pStyle w:val="BodyText"/>
-      </w:pPr>
-      <w:r>
-        <w:t xml:space="preserve">As commonly used in MCMC methods, we use a multivariate normal distribution with a specified variance to update</w:t>
-      </w:r>
-      <w:r>
-        <w:t xml:space="preserve"> </w:t>
-      </w:r>
-      <m:oMath>
-        <m:r>
-          <m:rPr/>
-          <m:t>α</m:t>
-        </m:r>
-      </m:oMath>
-      <w:r>
-        <w:t xml:space="preserve"> </w:t>
-      </w:r>
-      <w:r>
-        <w:t xml:space="preserve">from one model (</w:t>
-      </w:r>
-      <m:oMath>
-        <m:r>
-          <m:rPr/>
-          <m:t>M</m:t>
-        </m:r>
-      </m:oMath>
-      <w:r>
-        <w:t xml:space="preserve">) to the next (</w:t>
-      </w:r>
-      <m:oMath>
-        <m:r>
-          <m:rPr/>
-          <m:t>M</m:t>
-        </m:r>
-        <m:r>
-          <m:rPr/>
-          <m:t>′</m:t>
-        </m:r>
-      </m:oMath>
-      <w:r>
-        <w:t xml:space="preserve">)</w:t>
-      </w:r>
-      <w:r>
-        <w:t xml:space="preserve"> </w:t>
-      </w:r>
-      <w:r>
-        <w:rPr>
-          <w:rStyle w:val="VerbatimChar"/>
-        </w:rPr>
-        <w:t xml:space="preserve">cite scott's book</w:t>
-      </w:r>
-      <w:r>
-        <w:t xml:space="preserve">. This produces a random walk on the auxiliary parameter</w:t>
-      </w:r>
-      <w:r>
-        <w:t xml:space="preserve"> </w:t>
-      </w:r>
-      <m:oMath>
-        <m:r>
-          <m:rPr/>
-          <m:t>α</m:t>
-        </m:r>
-      </m:oMath>
-      <w:r>
-        <w:t xml:space="preserve"> </w:t>
-      </w:r>
-      <w:r>
-        <w:t xml:space="preserve">which sequentially updates the probability of window breaks, by adjusting the probability of a window break at each value of APC. Based on the acceptance probability described below, the chain will converge to better fitting sets of window models as the chain approaches infinity.</w:t>
-      </w:r>
-    </w:p>
-    <w:p>
-      <w:pPr>
-        <w:pStyle w:val="Heading2"/>
-      </w:pPr>
-      <w:bookmarkStart w:id="27" w:name="step-2-specify-a-starting-model-m"/>
-      <w:bookmarkEnd w:id="27"/>
-      <w:r>
-        <w:t xml:space="preserve">Step 2: Specify a Starting Model</w:t>
-      </w:r>
-      <w:r>
-        <w:t xml:space="preserve"> </w:t>
-      </w:r>
-      <m:oMath>
-        <m:r>
-          <m:rPr/>
-          <m:t>M</m:t>
-        </m:r>
-      </m:oMath>
-    </w:p>
-    <w:p>
-      <w:pPr>
-        <w:pStyle w:val="FirstParagraph"/>
-      </w:pPr>
-      <w:r>
-        <w:t xml:space="preserve">This constuction makes the ellicitation of more and less informative priors straightforward. In particular, the</w:t>
-      </w:r>
-      <w:r>
-        <w:t xml:space="preserve"> </w:t>
-      </w:r>
-      <m:oMath>
-        <m:r>
-          <m:rPr/>
-          <m:t>α</m:t>
-        </m:r>
-      </m:oMath>
-      <w:r>
-        <w:t xml:space="preserve"> </w:t>
-      </w:r>
-      <w:r>
-        <w:t xml:space="preserve">identifies the probability that a break occurs between two contiguous groupings of age, period or cohort. An larger</w:t>
-      </w:r>
-      <w:r>
-        <w:t xml:space="preserve"> </w:t>
-      </w:r>
-      <m:oMath>
-        <m:r>
-          <m:rPr/>
-          <m:t>α</m:t>
-        </m:r>
-      </m:oMath>
-      <w:r>
-        <w:t xml:space="preserve"> </w:t>
-      </w:r>
-      <w:r>
-        <w:t xml:space="preserve">value represents a more diffuse simplex</w:t>
-      </w:r>
-      <w:r>
-        <w:t xml:space="preserve"> </w:t>
-      </w:r>
-      <w:r>
-        <w:t xml:space="preserve">(Gelman 2014:69)</w:t>
-      </w:r>
-      <w:r>
-        <w:t xml:space="preserve">. Smaller values indicate less weight,</w:t>
-      </w:r>
-      <w:r>
-        <w:t xml:space="preserve"> </w:t>
-      </w:r>
-      <w:r>
-        <w:rPr>
-          <w:i/>
-        </w:rPr>
-        <w:t xml:space="preserve">i.e.</w:t>
-      </w:r>
-      <w:r>
-        <w:t xml:space="preserve"> </w:t>
-      </w:r>
-      <w:r>
-        <w:t xml:space="preserve">it is less likely to be a window break, and larger values indicate more weight, or it is more likely to be a window break. The meaning of</w:t>
-      </w:r>
-      <w:r>
-        <w:t xml:space="preserve"> </w:t>
-      </w:r>
-      <m:oMath>
-        <m:r>
-          <m:rPr/>
-          <m:t>α</m:t>
-        </m:r>
-      </m:oMath>
-      <w:r>
-        <w:t xml:space="preserve"> </w:t>
-      </w:r>
-      <w:r>
-        <w:t xml:space="preserve">parameter in the Dirichelet distriution for equations __ to __ is pictured in Figure 1 below.</w:t>
-      </w:r>
-    </w:p>
-    <w:p>
-      <w:pPr>
-        <w:pStyle w:val="BodyText"/>
-      </w:pPr>
-      <w:r>
-        <w:t xml:space="preserve">Each panel of Figure 1 depicts 1,000 random draws from Equations __ and __ across a continuous variable of 8 dimensions. In the top panel, each</w:t>
-      </w:r>
-      <w:r>
-        <w:t xml:space="preserve"> </w:t>
-      </w:r>
-      <m:oMath>
-        <m:r>
-          <m:rPr/>
-          <m:t>α</m:t>
-        </m:r>
-      </m:oMath>
-      <w:r>
-        <w:t xml:space="preserve"> </w:t>
-      </w:r>
-      <w:r>
-        <w:t xml:space="preserve">is equal to 1. The bar graph reports the proportion of times that each dimension represents a new windows break. The first dimension is equal to 100% (as required to span the entire range, the first dummy variable must begin with the minimum value). Beyond that, the rest begin a window break nearly all of the time, with an average number of breaks equal to 7.2. By contrast, the bottom panel has a non-uniform array of</w:t>
-      </w:r>
-      <w:r>
-        <w:t xml:space="preserve"> </w:t>
-      </w:r>
-      <m:oMath>
-        <m:r>
-          <m:rPr/>
-          <m:t>α</m:t>
-        </m:r>
-      </m:oMath>
-      <w:r>
-        <w:t xml:space="preserve"> </w:t>
-      </w:r>
-      <w:r>
-        <w:t xml:space="preserve">values spanning 0.3 to 17.8. In response, the probability of window breaks is different between each value, with the highest probablities corresponding to the highest values in</w:t>
-      </w:r>
-      <w:r>
-        <w:t xml:space="preserve"> </w:t>
-      </w:r>
-      <m:oMath>
-        <m:r>
-          <m:rPr/>
-          <m:t>α</m:t>
-        </m:r>
-      </m:oMath>
-      <w:r>
-        <w:t xml:space="preserve">, and the lowest values corresponding to the lowest values of</w:t>
-      </w:r>
-      <w:r>
-        <w:t xml:space="preserve"> </w:t>
-      </w:r>
-      <m:oMath>
-        <m:r>
-          <m:rPr/>
-          <m:t>α</m:t>
-        </m:r>
-      </m:oMath>
-      <w:r>
-        <w:t xml:space="preserve">. The average number of window breaks in for this distribution is about one-third less than the top panel at 4.4.</w:t>
-      </w:r>
-    </w:p>
-    <w:p>
-      <w:pPr>
-        <w:pStyle w:val="BodyText"/>
-      </w:pPr>
-      <w:r>
-        <w:t xml:space="preserve">[Figure 1 About Here]</w:t>
-      </w:r>
-    </w:p>
-    <w:p>
-      <w:pPr>
-        <w:pStyle w:val="BodyText"/>
-      </w:pPr>
-      <w:r>
-        <w:t xml:space="preserve">Figure 1 illustrates that the higher the value</w:t>
-      </w:r>
-      <w:r>
-        <w:t xml:space="preserve"> </w:t>
-      </w:r>
-      <m:oMath>
-        <m:r>
-          <m:rPr/>
-          <m:t>α</m:t>
-        </m:r>
-      </m:oMath>
-      <w:r>
-        <w:t xml:space="preserve">, the higher the probability that the corresponding observed value will be a window break. Accordingly, the Dirichelet also makes it easy to specify more and less informative priors. A researcher can ellicit a more informative prior by placing larger values of</w:t>
-      </w:r>
-      <w:r>
-        <w:t xml:space="preserve"> </w:t>
-      </w:r>
-      <m:oMath>
-        <m:r>
-          <m:rPr/>
-          <m:t>α</m:t>
-        </m:r>
-      </m:oMath>
-      <w:r>
-        <w:t xml:space="preserve"> </w:t>
-      </w:r>
-      <w:r>
-        <w:t xml:space="preserve">on particular values of a dimension</w:t>
-      </w:r>
-      <w:r>
-        <w:t xml:space="preserve"> </w:t>
-      </w:r>
-      <m:oMath>
-        <m:r>
-          <m:rPr/>
-          <m:t>d</m:t>
-        </m:r>
-      </m:oMath>
-      <w:r>
-        <w:t xml:space="preserve"> </w:t>
-      </w:r>
-      <w:r>
-        <w:t xml:space="preserve">to make it more probable that this will constitute a window break. The final requirement of this step is to choose a starting model</w:t>
-      </w:r>
-      <w:r>
-        <w:t xml:space="preserve"> </w:t>
-      </w:r>
-      <m:oMath>
-        <m:r>
-          <m:rPr/>
-          <m:t>M</m:t>
-        </m:r>
-      </m:oMath>
-      <w:r>
-        <w:t xml:space="preserve">. We choose</w:t>
-      </w:r>
-      <w:r>
-        <w:t xml:space="preserve"> </w:t>
-      </w:r>
-      <m:oMath>
-        <m:r>
-          <m:rPr/>
-          <m:t>M</m:t>
-        </m:r>
-      </m:oMath>
-      <w:r>
-        <w:t xml:space="preserve"> </w:t>
-      </w:r>
-      <w:r>
-        <w:t xml:space="preserve">such that it starts close to the target model,</w:t>
-      </w:r>
-      <w:r>
-        <w:t xml:space="preserve"> </w:t>
-      </w:r>
-      <w:r>
-        <w:rPr>
-          <w:i/>
-        </w:rPr>
-        <w:t xml:space="preserve">i.e.</w:t>
-      </w:r>
-      <w:r>
-        <w:t xml:space="preserve">, there are a large number of window breaks. To accomplish this, we set the initial value of each</w:t>
-      </w:r>
-      <w:r>
-        <w:t xml:space="preserve"> </w:t>
-      </w:r>
-      <m:oMath>
-        <m:r>
-          <m:rPr/>
-          <m:t>α</m:t>
-        </m:r>
-      </m:oMath>
-      <w:r>
-        <w:t xml:space="preserve"> </w:t>
-      </w:r>
-      <w:r>
-        <w:t xml:space="preserve">to the dimensionality of the A, P, or C. As with the example outlined in Figure 1, the mean number of window breaks between the maximum value of each A, P, or C. This is consistent with the interpretation of</w:t>
-      </w:r>
-      <w:r>
-        <w:t xml:space="preserve"> </w:t>
-      </w:r>
-      <w:r>
-        <w:t xml:space="preserve">$\alphas$</w:t>
-      </w:r>
-      <w:r>
-        <w:t xml:space="preserve"> </w:t>
-      </w:r>
-      <w:r>
-        <w:t xml:space="preserve">as</w:t>
-      </w:r>
-      <w:r>
-        <w:t xml:space="preserve"> </w:t>
-      </w:r>
-      <w:r>
-        <w:t xml:space="preserve">“</w:t>
-      </w:r>
-      <w:r>
-        <w:t xml:space="preserve">prior sample size</w:t>
-      </w:r>
-      <w:r>
-        <w:t xml:space="preserve">”</w:t>
-      </w:r>
-      <w:r>
-        <w:t xml:space="preserve"> </w:t>
-      </w:r>
-      <w:r>
-        <w:rPr>
-          <w:rStyle w:val="VerbatimChar"/>
-        </w:rPr>
-        <w:t xml:space="preserve">cite gelman</w:t>
-      </w:r>
-      <w:r>
-        <w:t xml:space="preserve">. This prior sample size is approximately the size of the window breaks less one (as the mean value in the xample above). Alternative starting values are possible, as are different starting values for multiple MCMC chains.</w:t>
-      </w:r>
-    </w:p>
-    <w:p>
-      <w:pPr>
-        <w:pStyle w:val="Heading2"/>
-      </w:pPr>
-      <w:bookmarkStart w:id="28" w:name="step-3-accept-or-reject-proposed-models-in-a-markov-chain"/>
-      <w:bookmarkEnd w:id="28"/>
-      <w:r>
-        <w:t xml:space="preserve">Step 3: Accept or Reject Proposed Models in a Markov Chain</w:t>
-      </w:r>
-    </w:p>
-    <w:p>
-      <w:pPr>
-        <w:pStyle w:val="FirstParagraph"/>
-      </w:pPr>
-      <w:r>
-        <w:t xml:space="preserve">Having identified the sampling procedure, the jumping kernel, and the starting vaues, the next step is sample proposal models and accept or reject them. As outlined above, each chain takes the current model,</w:t>
-      </w:r>
-      <w:r>
-        <w:t xml:space="preserve"> </w:t>
-      </w:r>
-      <m:oMath>
-        <m:r>
-          <m:rPr/>
-          <m:t>M</m:t>
-        </m:r>
-      </m:oMath>
-      <w:r>
-        <w:t xml:space="preserve">, and samples</w:t>
-      </w:r>
-      <w:r>
-        <w:t xml:space="preserve"> </w:t>
-      </w:r>
-      <m:oMath>
-        <m:r>
-          <m:rPr/>
-          <m:t>M</m:t>
-        </m:r>
-        <m:r>
-          <m:rPr/>
-          <m:t>′</m:t>
-        </m:r>
-      </m:oMath>
-      <w:r>
-        <w:t xml:space="preserve"> </w:t>
-      </w:r>
-      <w:r>
-        <w:t xml:space="preserve">by permuting the vector of</w:t>
-      </w:r>
-      <w:r>
-        <w:t xml:space="preserve"> </w:t>
-      </w:r>
-      <w:r>
-        <w:t xml:space="preserve">$\alphas$</w:t>
-      </w:r>
-      <w:r>
-        <w:t xml:space="preserve"> </w:t>
-      </w:r>
-      <w:r>
-        <w:t xml:space="preserve">from a normal distribution. These</w:t>
-      </w:r>
-      <w:r>
-        <w:t xml:space="preserve"> </w:t>
-      </w:r>
-      <m:oMath>
-        <m:r>
-          <m:rPr/>
-          <m:t>α</m:t>
-        </m:r>
-        <m:r>
-          <m:rPr/>
-          <m:t>′</m:t>
-        </m:r>
-      </m:oMath>
-      <w:r>
-        <w:t xml:space="preserve"> </w:t>
-      </w:r>
-      <w:r>
-        <w:t xml:space="preserve">values are used to draw a model of window constraints</w:t>
-      </w:r>
-      <w:r>
-        <w:t xml:space="preserve"> </w:t>
-      </w:r>
-      <m:oMath>
-        <m:r>
-          <m:rPr/>
-          <m:t>M</m:t>
-        </m:r>
-        <m:r>
-          <m:rPr/>
-          <m:t>′</m:t>
-        </m:r>
-      </m:oMath>
-      <w:r>
-        <w:t xml:space="preserve">. Whether to accpet</w:t>
-      </w:r>
-      <w:r>
-        <w:t xml:space="preserve"> </w:t>
-      </w:r>
-      <m:oMath>
-        <m:r>
-          <m:rPr/>
-          <m:t>M</m:t>
-        </m:r>
-        <m:r>
-          <m:rPr/>
-          <m:t>′</m:t>
-        </m:r>
-      </m:oMath>
-      <w:r>
-        <w:t xml:space="preserve"> </w:t>
-      </w:r>
-      <w:r>
-        <w:t xml:space="preserve">in favor of</w:t>
-      </w:r>
-      <w:r>
-        <w:t xml:space="preserve"> </w:t>
-      </w:r>
-      <m:oMath>
-        <m:r>
-          <m:rPr/>
-          <m:t>M</m:t>
-        </m:r>
-      </m:oMath>
-      <w:r>
-        <w:t xml:space="preserve"> </w:t>
-      </w:r>
-      <w:r>
-        <w:t xml:space="preserve">becomes a problem of model comparison. A standard procedure for model comparison of non-nested models is the Bayes Factor, which is the marginal probability of model</w:t>
-      </w:r>
-      <w:r>
-        <w:t xml:space="preserve"> </w:t>
-      </w:r>
-      <m:oMath>
-        <m:r>
-          <m:rPr/>
-          <m:t>M</m:t>
-        </m:r>
-      </m:oMath>
-      <w:r>
-        <w:t xml:space="preserve"> </w:t>
-      </w:r>
-      <w:r>
-        <w:t xml:space="preserve">divided by the marginal probability of model</w:t>
-      </w:r>
-      <w:r>
-        <w:t xml:space="preserve"> </w:t>
-      </w:r>
-      <m:oMath>
-        <m:r>
-          <m:rPr/>
-          <m:t>M</m:t>
-        </m:r>
-        <m:r>
-          <m:rPr/>
-          <m:t>′</m:t>
-        </m:r>
-      </m:oMath>
-      <w:r>
-        <w:t xml:space="preserve">. We adopt the jumping kernel described in</w:t>
-      </w:r>
-      <w:r>
-        <w:t xml:space="preserve"> </w:t>
-      </w:r>
-      <w:r>
-        <w:rPr>
-          <w:rStyle w:val="VerbatimChar"/>
-        </w:rPr>
-        <w:t xml:space="preserve">citation</w:t>
-      </w:r>
-      <w:r>
-        <w:t xml:space="preserve">, which accepts model</w:t>
-      </w:r>
-      <w:r>
-        <w:t xml:space="preserve"> </w:t>
-      </w:r>
-      <m:oMath>
-        <m:r>
-          <m:rPr/>
-          <m:t>M</m:t>
-        </m:r>
-        <m:r>
-          <m:rPr/>
-          <m:t>′</m:t>
-        </m:r>
-      </m:oMath>
-      <w:r>
-        <w:t xml:space="preserve"> </w:t>
-      </w:r>
-      <w:r>
-        <w:t xml:space="preserve">with a probability</w:t>
-      </w:r>
-      <w:r>
-        <w:t xml:space="preserve"> </w:t>
-      </w:r>
-      <m:oMath>
-        <m:r>
-          <m:rPr/>
-          <m:t>R</m:t>
-        </m:r>
-      </m:oMath>
-      <w:r>
-        <w:t xml:space="preserve"> </w:t>
-      </w:r>
-      <w:r>
-        <w:t xml:space="preserve">as follows.</w:t>
-      </w:r>
-    </w:p>
-    <w:p>
-      <w:pPr>
-        <w:pStyle w:val="BodyText"/>
-      </w:pPr>
-      <w:r>
-        <w:rPr>
-          <w:rStyle w:val="VerbatimChar"/>
-        </w:rPr>
-        <w:t xml:space="preserve">you need to read the MC3 models to justify this...</w:t>
-      </w:r>
-    </w:p>
-    <w:p>
-      <w:pPr>
-        <w:pStyle w:val="BodyText"/>
-      </w:pPr>
-      <m:oMathPara>
-        <m:oMathParaPr>
-          <m:jc m:val="center"/>
-        </m:oMathParaPr>
-        <m:oMath>
-          <m:r>
-            <m:rPr/>
-            <m:t>R</m:t>
-          </m:r>
-          <m:r>
-            <m:rPr/>
-            <m:t>=</m:t>
-          </m:r>
-          <m:r>
-            <m:rPr/>
-            <m:t>m</m:t>
-          </m:r>
-          <m:r>
-            <m:rPr/>
-            <m:t>i</m:t>
-          </m:r>
-          <m:r>
-            <m:rPr/>
-            <m:t>n</m:t>
-          </m:r>
-          <m:r>
-            <m:rPr/>
-            <m:t>{</m:t>
-          </m:r>
-          <m:r>
-            <m:rPr/>
-            <m:t>1</m:t>
-          </m:r>
-          <m:r>
-            <m:rPr/>
-            <m:t>,</m:t>
-          </m:r>
-          <m:f>
-            <m:fPr>
-              <m:type m:val="bar"/>
-            </m:fPr>
-            <m:num>
-              <m:r>
-                <m:rPr/>
-                <m:t>p</m:t>
-              </m:r>
-              <m:r>
-                <m:rPr/>
-                <m:t>(</m:t>
-              </m:r>
-              <m:r>
-                <m:rPr/>
-                <m:t>M</m:t>
-              </m:r>
-              <m:r>
-                <m:rPr/>
-                <m:t>′</m:t>
-              </m:r>
-              <m:r>
-                <m:rPr/>
-                <m:t>|</m:t>
-              </m:r>
-              <m:r>
-                <m:rPr/>
-                <m:t>D</m:t>
-              </m:r>
-              <m:r>
-                <m:rPr/>
-                <m:t>)</m:t>
-              </m:r>
-            </m:num>
-            <m:den>
-              <m:r>
-                <m:rPr/>
-                <m:t>p</m:t>
-              </m:r>
-              <m:r>
-                <m:rPr/>
-                <m:t>(</m:t>
-              </m:r>
-              <m:r>
-                <m:rPr/>
-                <m:t>M</m:t>
-              </m:r>
-              <m:r>
-                <m:rPr/>
-                <m:t>|</m:t>
-              </m:r>
-              <m:r>
-                <m:rPr/>
-                <m:t>D</m:t>
-              </m:r>
-              <m:r>
-                <m:rPr/>
-                <m:t>)</m:t>
-              </m:r>
-            </m:den>
-          </m:f>
-          <m:r>
-            <m:rPr/>
-            <m:t>}</m:t>
-          </m:r>
-        </m:oMath>
-      </m:oMathPara>
-    </w:p>
-    <w:p>
-      <w:pPr>
-        <w:pStyle w:val="BodyText"/>
-      </w:pPr>
-      <w:r>
-        <w:t xml:space="preserve">The chain</w:t>
-      </w:r>
-      <w:r>
-        <w:t xml:space="preserve"> </w:t>
-      </w:r>
-      <m:oMath>
-        <m:r>
-          <m:rPr/>
-          <m:t>M</m:t>
-        </m:r>
-        <m:r>
-          <m:rPr/>
-          <m:t>′</m:t>
-        </m:r>
-      </m:oMath>
-      <w:r>
-        <w:t xml:space="preserve"> </w:t>
-      </w:r>
-      <w:r>
-        <w:t xml:space="preserve">is accepted if</w:t>
-      </w:r>
-      <w:r>
-        <w:t xml:space="preserve"> </w:t>
-      </w:r>
-      <m:oMath>
-        <m:r>
-          <m:rPr/>
-          <m:t>R</m:t>
-        </m:r>
-      </m:oMath>
-      <w:r>
-        <w:t xml:space="preserve"> </w:t>
-      </w:r>
-      <w:r>
-        <w:t xml:space="preserve">is greater than a value drawn from a uniform distribution between 0 and 1 (</w:t>
-      </w:r>
-      <m:oMath>
-        <m:r>
-          <m:rPr/>
-          <m:t>U</m:t>
-        </m:r>
-        <m:r>
-          <m:rPr/>
-          <m:t>∼</m:t>
-        </m:r>
-        <m:r>
-          <m:rPr/>
-          <m:t>(</m:t>
-        </m:r>
-        <m:r>
-          <m:rPr/>
-          <m:t>0</m:t>
-        </m:r>
-        <m:r>
-          <m:rPr/>
-          <m:t>,</m:t>
-        </m:r>
-        <m:r>
-          <m:rPr/>
-          <m:t>1</m:t>
-        </m:r>
-        <m:r>
-          <m:rPr/>
-          <m:t>)</m:t>
-        </m:r>
-      </m:oMath>
-      <w:r>
-        <w:t xml:space="preserve">). Depending on the model Bayes Factor</w:t>
       </w:r>
     </w:p>
     <w:p>
@@ -4210,6 +4709,38 @@
           </m:r>
         </m:oMath>
       </m:oMathPara>
+    </w:p>
+    <w:p>
+      <w:pPr>
+        <w:pStyle w:val="BodyText"/>
+      </w:pPr>
+      <w:r>
+        <w:t xml:space="preserve">As before, the probabilites can be difficult to calculate. However, decades of work have developed these estimates, including an extensive classification laid out by Raftery</w:t>
+      </w:r>
+      <w:r>
+        <w:t xml:space="preserve"> </w:t>
+      </w:r>
+      <w:r>
+        <w:t xml:space="preserve">(1995)</w:t>
+      </w:r>
+      <w:r>
+        <w:t xml:space="preserve"> </w:t>
+      </w:r>
+      <w:r>
+        <w:t xml:space="preserve">more than 20 years ago in</w:t>
+      </w:r>
+      <w:r>
+        <w:t xml:space="preserve"> </w:t>
+      </w:r>
+      <w:r>
+        <w:rPr>
+          <w:i/>
+        </w:rPr>
+        <w:t xml:space="preserve">Sociological Methodology</w:t>
+      </w:r>
+      <w:r>
+        <w:t xml:space="preserve">.</w:t>
+      </w:r>
     </w:p>
     <w:p>
       <w:pPr>
@@ -5233,7 +5764,7 @@
     </w:lvl>
   </w:abstractNum>
   <w:abstractNum w:abstractNumId="990">
-    <w:nsid w:val="1f883f4a"/>
+    <w:nsid w:val="fa41aac9"/>
     <w:multiLevelType w:val="multilevel"/>
     <w:lvl w:ilvl="0">
       <w:numFmt w:val="bullet"/>
@@ -5314,7 +5845,7 @@
     </w:lvl>
   </w:abstractNum>
   <w:abstractNum w:abstractNumId="99411">
-    <w:nsid w:val="f46719fe"/>
+    <w:nsid w:val="8ae47cda"/>
     <w:multiLevelType w:val="multilevel"/>
     <w:lvl w:ilvl="0">
       <w:start w:val="1"/>

</xml_diff>